<commit_message>
Word file was corrupted
</commit_message>
<xml_diff>
--- a/doc.docx
+++ b/doc.docx
@@ -33,11 +33,24 @@
               <w:rFonts w:ascii="Times New Roman" w:hAnsi="Times New Roman" w:cs="Times New Roman"/>
               <w:lang w:val="hy-AM"/>
             </w:rPr>
-            <w:t>Բովանդակություն</w:t>
+            <w:t>Բովա</w:t>
+          </w:r>
+          <w:bookmarkStart w:id="0" w:name="_GoBack"/>
+          <w:bookmarkEnd w:id="0"/>
+          <w:r>
+            <w:rPr>
+              <w:rFonts w:ascii="Times New Roman" w:hAnsi="Times New Roman" w:cs="Times New Roman"/>
+              <w:lang w:val="hy-AM"/>
+            </w:rPr>
+            <w:t>նդակություն</w:t>
           </w:r>
         </w:p>
         <w:p>
           <w:pPr>
+            <w:pStyle w:val="TOC1"/>
+            <w:tabs>
+              <w:tab w:val="right" w:leader="dot" w:pos="9678"/>
+            </w:tabs>
             <w:rPr>
               <w:rFonts w:asciiTheme="minorHAnsi" w:eastAsiaTheme="minorEastAsia" w:hAnsiTheme="minorHAnsi"/>
               <w:noProof/>
@@ -74,7 +87,7 @@
             </w:rPr>
             <w:fldChar w:fldCharType="separate"/>
           </w:r>
-          <w:hyperlink w:anchor="_Toc531536505" w:history="1">
+          <w:hyperlink w:anchor="_Toc531559505" w:history="1">
             <w:r>
               <w:rPr>
                 <w:rStyle w:val="Hyperlink"/>
@@ -102,7 +115,7 @@
                 <w:noProof/>
                 <w:webHidden/>
               </w:rPr>
-              <w:instrText xml:space="preserve"> PAGEREF _Toc531536505 \h </w:instrText>
+              <w:instrText xml:space="preserve"> PAGEREF _Toc531559505 \h </w:instrText>
             </w:r>
             <w:r>
               <w:rPr>
@@ -135,13 +148,18 @@
         </w:p>
         <w:p>
           <w:pPr>
+            <w:pStyle w:val="TOC1"/>
+            <w:tabs>
+              <w:tab w:val="left" w:pos="1760"/>
+              <w:tab w:val="right" w:leader="dot" w:pos="9678"/>
+            </w:tabs>
             <w:rPr>
               <w:rFonts w:asciiTheme="minorHAnsi" w:eastAsiaTheme="minorEastAsia" w:hAnsiTheme="minorHAnsi"/>
               <w:noProof/>
               <w:sz w:val="22"/>
             </w:rPr>
           </w:pPr>
-          <w:hyperlink w:anchor="_Toc531536506" w:history="1">
+          <w:hyperlink w:anchor="_Toc531559506" w:history="1">
             <w:r>
               <w:rPr>
                 <w:rStyle w:val="Hyperlink"/>
@@ -228,7 +246,7 @@
                 <w:noProof/>
                 <w:webHidden/>
               </w:rPr>
-              <w:instrText xml:space="preserve"> PAGEREF _Toc531536506 \h </w:instrText>
+              <w:instrText xml:space="preserve"> PAGEREF _Toc531559506 \h </w:instrText>
             </w:r>
             <w:r>
               <w:rPr>
@@ -261,13 +279,18 @@
         </w:p>
         <w:p>
           <w:pPr>
+            <w:pStyle w:val="TOC2"/>
+            <w:tabs>
+              <w:tab w:val="left" w:pos="1540"/>
+              <w:tab w:val="right" w:leader="dot" w:pos="9678"/>
+            </w:tabs>
             <w:rPr>
               <w:rFonts w:asciiTheme="minorHAnsi" w:eastAsiaTheme="minorEastAsia" w:hAnsiTheme="minorHAnsi"/>
               <w:noProof/>
               <w:sz w:val="22"/>
             </w:rPr>
           </w:pPr>
-          <w:hyperlink w:anchor="_Toc531536507" w:history="1">
+          <w:hyperlink w:anchor="_Toc531559507" w:history="1">
             <w:r>
               <w:rPr>
                 <w:rStyle w:val="Hyperlink"/>
@@ -327,7 +350,7 @@
                 <w:noProof/>
                 <w:webHidden/>
               </w:rPr>
-              <w:instrText xml:space="preserve"> PAGEREF _Toc531536507 \h </w:instrText>
+              <w:instrText xml:space="preserve"> PAGEREF _Toc531559507 \h </w:instrText>
             </w:r>
             <w:r>
               <w:rPr>
@@ -360,13 +383,18 @@
         </w:p>
         <w:p>
           <w:pPr>
+            <w:pStyle w:val="TOC3"/>
+            <w:tabs>
+              <w:tab w:val="left" w:pos="1760"/>
+              <w:tab w:val="right" w:leader="dot" w:pos="9678"/>
+            </w:tabs>
             <w:rPr>
               <w:rFonts w:asciiTheme="minorHAnsi" w:eastAsiaTheme="minorEastAsia" w:hAnsiTheme="minorHAnsi"/>
               <w:noProof/>
               <w:sz w:val="22"/>
             </w:rPr>
           </w:pPr>
-          <w:hyperlink w:anchor="_Toc531536508" w:history="1">
+          <w:hyperlink w:anchor="_Toc531559508" w:history="1">
             <w:r>
               <w:rPr>
                 <w:rStyle w:val="Hyperlink"/>
@@ -427,7 +455,7 @@
                 <w:noProof/>
                 <w:webHidden/>
               </w:rPr>
-              <w:instrText xml:space="preserve"> PAGEREF _Toc531536508 \h </w:instrText>
+              <w:instrText xml:space="preserve"> PAGEREF _Toc531559508 \h </w:instrText>
             </w:r>
             <w:r>
               <w:rPr>
@@ -460,13 +488,18 @@
         </w:p>
         <w:p>
           <w:pPr>
+            <w:pStyle w:val="TOC3"/>
+            <w:tabs>
+              <w:tab w:val="left" w:pos="1760"/>
+              <w:tab w:val="right" w:leader="dot" w:pos="9678"/>
+            </w:tabs>
             <w:rPr>
               <w:rFonts w:asciiTheme="minorHAnsi" w:eastAsiaTheme="minorEastAsia" w:hAnsiTheme="minorHAnsi"/>
               <w:noProof/>
               <w:sz w:val="22"/>
             </w:rPr>
           </w:pPr>
-          <w:hyperlink w:anchor="_Toc531536509" w:history="1">
+          <w:hyperlink w:anchor="_Toc531559509" w:history="1">
             <w:r>
               <w:rPr>
                 <w:rStyle w:val="Hyperlink"/>
@@ -528,7 +561,7 @@
                 <w:noProof/>
                 <w:webHidden/>
               </w:rPr>
-              <w:instrText xml:space="preserve"> PAGEREF _Toc531536509 \h </w:instrText>
+              <w:instrText xml:space="preserve"> PAGEREF _Toc531559509 \h </w:instrText>
             </w:r>
             <w:r>
               <w:rPr>
@@ -561,13 +594,18 @@
         </w:p>
         <w:p>
           <w:pPr>
+            <w:pStyle w:val="TOC2"/>
+            <w:tabs>
+              <w:tab w:val="left" w:pos="1540"/>
+              <w:tab w:val="right" w:leader="dot" w:pos="9678"/>
+            </w:tabs>
             <w:rPr>
               <w:rFonts w:asciiTheme="minorHAnsi" w:eastAsiaTheme="minorEastAsia" w:hAnsiTheme="minorHAnsi"/>
               <w:noProof/>
               <w:sz w:val="22"/>
             </w:rPr>
           </w:pPr>
-          <w:hyperlink w:anchor="_Toc531536510" w:history="1">
+          <w:hyperlink w:anchor="_Toc531559510" w:history="1">
             <w:r>
               <w:rPr>
                 <w:rStyle w:val="Hyperlink"/>
@@ -629,7 +667,7 @@
                 <w:noProof/>
                 <w:webHidden/>
               </w:rPr>
-              <w:instrText xml:space="preserve"> PAGEREF _Toc531536510 \h </w:instrText>
+              <w:instrText xml:space="preserve"> PAGEREF _Toc531559510 \h </w:instrText>
             </w:r>
             <w:r>
               <w:rPr>
@@ -662,13 +700,18 @@
         </w:p>
         <w:p>
           <w:pPr>
+            <w:pStyle w:val="TOC2"/>
+            <w:tabs>
+              <w:tab w:val="left" w:pos="1540"/>
+              <w:tab w:val="right" w:leader="dot" w:pos="9678"/>
+            </w:tabs>
             <w:rPr>
               <w:rFonts w:asciiTheme="minorHAnsi" w:eastAsiaTheme="minorEastAsia" w:hAnsiTheme="minorHAnsi"/>
               <w:noProof/>
               <w:sz w:val="22"/>
             </w:rPr>
           </w:pPr>
-          <w:hyperlink w:anchor="_Toc531536511" w:history="1">
+          <w:hyperlink w:anchor="_Toc531559511" w:history="1">
             <w:r>
               <w:rPr>
                 <w:rStyle w:val="Hyperlink"/>
@@ -729,7 +772,7 @@
                 <w:noProof/>
                 <w:webHidden/>
               </w:rPr>
-              <w:instrText xml:space="preserve"> PAGEREF _Toc531536511 \h </w:instrText>
+              <w:instrText xml:space="preserve"> PAGEREF _Toc531559511 \h </w:instrText>
             </w:r>
             <w:r>
               <w:rPr>
@@ -762,13 +805,18 @@
         </w:p>
         <w:p>
           <w:pPr>
+            <w:pStyle w:val="TOC2"/>
+            <w:tabs>
+              <w:tab w:val="left" w:pos="1540"/>
+              <w:tab w:val="right" w:leader="dot" w:pos="9678"/>
+            </w:tabs>
             <w:rPr>
               <w:rFonts w:asciiTheme="minorHAnsi" w:eastAsiaTheme="minorEastAsia" w:hAnsiTheme="minorHAnsi"/>
               <w:noProof/>
               <w:sz w:val="22"/>
             </w:rPr>
           </w:pPr>
-          <w:hyperlink w:anchor="_Toc531536512" w:history="1">
+          <w:hyperlink w:anchor="_Toc531559512" w:history="1">
             <w:r>
               <w:rPr>
                 <w:rStyle w:val="Hyperlink"/>
@@ -829,7 +877,7 @@
                 <w:noProof/>
                 <w:webHidden/>
               </w:rPr>
-              <w:instrText xml:space="preserve"> PAGEREF _Toc531536512 \h </w:instrText>
+              <w:instrText xml:space="preserve"> PAGEREF _Toc531559512 \h </w:instrText>
             </w:r>
             <w:r>
               <w:rPr>
@@ -862,13 +910,18 @@
         </w:p>
         <w:p>
           <w:pPr>
+            <w:pStyle w:val="TOC2"/>
+            <w:tabs>
+              <w:tab w:val="left" w:pos="1540"/>
+              <w:tab w:val="right" w:leader="dot" w:pos="9678"/>
+            </w:tabs>
             <w:rPr>
               <w:rFonts w:asciiTheme="minorHAnsi" w:eastAsiaTheme="minorEastAsia" w:hAnsiTheme="minorHAnsi"/>
               <w:noProof/>
               <w:sz w:val="22"/>
             </w:rPr>
           </w:pPr>
-          <w:hyperlink w:anchor="_Toc531536513" w:history="1">
+          <w:hyperlink w:anchor="_Toc531559513" w:history="1">
             <w:r>
               <w:rPr>
                 <w:rStyle w:val="Hyperlink"/>
@@ -929,7 +982,7 @@
                 <w:noProof/>
                 <w:webHidden/>
               </w:rPr>
-              <w:instrText xml:space="preserve"> PAGEREF _Toc531536513 \h </w:instrText>
+              <w:instrText xml:space="preserve"> PAGEREF _Toc531559513 \h </w:instrText>
             </w:r>
             <w:r>
               <w:rPr>
@@ -962,13 +1015,18 @@
         </w:p>
         <w:p>
           <w:pPr>
+            <w:pStyle w:val="TOC2"/>
+            <w:tabs>
+              <w:tab w:val="left" w:pos="1540"/>
+              <w:tab w:val="right" w:leader="dot" w:pos="9678"/>
+            </w:tabs>
             <w:rPr>
               <w:rFonts w:asciiTheme="minorHAnsi" w:eastAsiaTheme="minorEastAsia" w:hAnsiTheme="minorHAnsi"/>
               <w:noProof/>
               <w:sz w:val="22"/>
             </w:rPr>
           </w:pPr>
-          <w:hyperlink w:anchor="_Toc531536514" w:history="1">
+          <w:hyperlink w:anchor="_Toc531559514" w:history="1">
             <w:r>
               <w:rPr>
                 <w:rStyle w:val="Hyperlink"/>
@@ -1028,7 +1086,7 @@
                 <w:noProof/>
                 <w:webHidden/>
               </w:rPr>
-              <w:instrText xml:space="preserve"> PAGEREF _Toc531536514 \h </w:instrText>
+              <w:instrText xml:space="preserve"> PAGEREF _Toc531559514 \h </w:instrText>
             </w:r>
             <w:r>
               <w:rPr>
@@ -1061,13 +1119,18 @@
         </w:p>
         <w:p>
           <w:pPr>
+            <w:pStyle w:val="TOC2"/>
+            <w:tabs>
+              <w:tab w:val="left" w:pos="1540"/>
+              <w:tab w:val="right" w:leader="dot" w:pos="9678"/>
+            </w:tabs>
             <w:rPr>
               <w:rFonts w:asciiTheme="minorHAnsi" w:eastAsiaTheme="minorEastAsia" w:hAnsiTheme="minorHAnsi"/>
               <w:noProof/>
               <w:sz w:val="22"/>
             </w:rPr>
           </w:pPr>
-          <w:hyperlink w:anchor="_Toc531536515" w:history="1">
+          <w:hyperlink w:anchor="_Toc531559515" w:history="1">
             <w:r>
               <w:rPr>
                 <w:rStyle w:val="Hyperlink"/>
@@ -1143,7 +1206,7 @@
                 <w:noProof/>
                 <w:webHidden/>
               </w:rPr>
-              <w:instrText xml:space="preserve"> PAGEREF _Toc531536515 \h </w:instrText>
+              <w:instrText xml:space="preserve"> PAGEREF _Toc531559515 \h </w:instrText>
             </w:r>
             <w:r>
               <w:rPr>
@@ -1176,13 +1239,18 @@
         </w:p>
         <w:p>
           <w:pPr>
+            <w:pStyle w:val="TOC2"/>
+            <w:tabs>
+              <w:tab w:val="left" w:pos="1540"/>
+              <w:tab w:val="right" w:leader="dot" w:pos="9678"/>
+            </w:tabs>
             <w:rPr>
               <w:rFonts w:asciiTheme="minorHAnsi" w:eastAsiaTheme="minorEastAsia" w:hAnsiTheme="minorHAnsi"/>
               <w:noProof/>
               <w:sz w:val="22"/>
             </w:rPr>
           </w:pPr>
-          <w:hyperlink w:anchor="_Toc531536516" w:history="1">
+          <w:hyperlink w:anchor="_Toc531559516" w:history="1">
             <w:r>
               <w:rPr>
                 <w:rStyle w:val="Hyperlink"/>
@@ -1226,7 +1294,7 @@
                 <w:noProof/>
                 <w:webHidden/>
               </w:rPr>
-              <w:instrText xml:space="preserve"> PAGEREF _Toc531536516 \h </w:instrText>
+              <w:instrText xml:space="preserve"> PAGEREF _Toc531559516 \h </w:instrText>
             </w:r>
             <w:r>
               <w:rPr>
@@ -1259,13 +1327,18 @@
         </w:p>
         <w:p>
           <w:pPr>
+            <w:pStyle w:val="TOC3"/>
+            <w:tabs>
+              <w:tab w:val="left" w:pos="1760"/>
+              <w:tab w:val="right" w:leader="dot" w:pos="9678"/>
+            </w:tabs>
             <w:rPr>
               <w:rFonts w:asciiTheme="minorHAnsi" w:eastAsiaTheme="minorEastAsia" w:hAnsiTheme="minorHAnsi"/>
               <w:noProof/>
               <w:sz w:val="22"/>
             </w:rPr>
           </w:pPr>
-          <w:hyperlink w:anchor="_Toc531536517" w:history="1">
+          <w:hyperlink w:anchor="_Toc531559517" w:history="1">
             <w:r>
               <w:rPr>
                 <w:rStyle w:val="Hyperlink"/>
@@ -1326,7 +1399,7 @@
                 <w:noProof/>
                 <w:webHidden/>
               </w:rPr>
-              <w:instrText xml:space="preserve"> PAGEREF _Toc531536517 \h </w:instrText>
+              <w:instrText xml:space="preserve"> PAGEREF _Toc531559517 \h </w:instrText>
             </w:r>
             <w:r>
               <w:rPr>
@@ -1359,13 +1432,18 @@
         </w:p>
         <w:p>
           <w:pPr>
+            <w:pStyle w:val="TOC3"/>
+            <w:tabs>
+              <w:tab w:val="left" w:pos="1760"/>
+              <w:tab w:val="right" w:leader="dot" w:pos="9678"/>
+            </w:tabs>
             <w:rPr>
               <w:rFonts w:asciiTheme="minorHAnsi" w:eastAsiaTheme="minorEastAsia" w:hAnsiTheme="minorHAnsi"/>
               <w:noProof/>
               <w:sz w:val="22"/>
             </w:rPr>
           </w:pPr>
-          <w:hyperlink w:anchor="_Toc531536518" w:history="1">
+          <w:hyperlink w:anchor="_Toc531559518" w:history="1">
             <w:r>
               <w:rPr>
                 <w:rStyle w:val="Hyperlink"/>
@@ -1460,7 +1538,7 @@
                 <w:noProof/>
                 <w:webHidden/>
               </w:rPr>
-              <w:instrText xml:space="preserve"> PAGEREF _Toc531536518 \h </w:instrText>
+              <w:instrText xml:space="preserve"> PAGEREF _Toc531559518 \h </w:instrText>
             </w:r>
             <w:r>
               <w:rPr>
@@ -1493,13 +1571,18 @@
         </w:p>
         <w:p>
           <w:pPr>
+            <w:pStyle w:val="TOC3"/>
+            <w:tabs>
+              <w:tab w:val="left" w:pos="1760"/>
+              <w:tab w:val="right" w:leader="dot" w:pos="9678"/>
+            </w:tabs>
             <w:rPr>
               <w:rFonts w:asciiTheme="minorHAnsi" w:eastAsiaTheme="minorEastAsia" w:hAnsiTheme="minorHAnsi"/>
               <w:noProof/>
               <w:sz w:val="22"/>
             </w:rPr>
           </w:pPr>
-          <w:hyperlink w:anchor="_Toc531536519" w:history="1">
+          <w:hyperlink w:anchor="_Toc531559519" w:history="1">
             <w:r>
               <w:rPr>
                 <w:rStyle w:val="Hyperlink"/>
@@ -1567,7 +1650,7 @@
                 <w:noProof/>
                 <w:webHidden/>
               </w:rPr>
-              <w:instrText xml:space="preserve"> PAGEREF _Toc531536519 \h </w:instrText>
+              <w:instrText xml:space="preserve"> PAGEREF _Toc531559519 \h </w:instrText>
             </w:r>
             <w:r>
               <w:rPr>
@@ -1600,13 +1683,18 @@
         </w:p>
         <w:p>
           <w:pPr>
+            <w:pStyle w:val="TOC2"/>
+            <w:tabs>
+              <w:tab w:val="left" w:pos="1540"/>
+              <w:tab w:val="right" w:leader="dot" w:pos="9678"/>
+            </w:tabs>
             <w:rPr>
               <w:rFonts w:asciiTheme="minorHAnsi" w:eastAsiaTheme="minorEastAsia" w:hAnsiTheme="minorHAnsi"/>
               <w:noProof/>
               <w:sz w:val="22"/>
             </w:rPr>
           </w:pPr>
-          <w:hyperlink w:anchor="_Toc531536520" w:history="1">
+          <w:hyperlink w:anchor="_Toc531559520" w:history="1">
             <w:r>
               <w:rPr>
                 <w:rStyle w:val="Hyperlink"/>
@@ -1667,7 +1755,7 @@
                 <w:noProof/>
                 <w:webHidden/>
               </w:rPr>
-              <w:instrText xml:space="preserve"> PAGEREF _Toc531536520 \h </w:instrText>
+              <w:instrText xml:space="preserve"> PAGEREF _Toc531559520 \h </w:instrText>
             </w:r>
             <w:r>
               <w:rPr>
@@ -1700,6 +1788,108 @@
         </w:p>
         <w:p>
           <w:pPr>
+            <w:pStyle w:val="TOC2"/>
+            <w:tabs>
+              <w:tab w:val="left" w:pos="1540"/>
+              <w:tab w:val="right" w:leader="dot" w:pos="9678"/>
+            </w:tabs>
+            <w:rPr>
+              <w:rFonts w:asciiTheme="minorHAnsi" w:eastAsiaTheme="minorEastAsia" w:hAnsiTheme="minorHAnsi"/>
+              <w:noProof/>
+              <w:sz w:val="22"/>
+            </w:rPr>
+          </w:pPr>
+          <w:hyperlink w:anchor="_Toc531559521" w:history="1">
+            <w:r>
+              <w:rPr>
+                <w:rStyle w:val="Hyperlink"/>
+                <w:noProof/>
+              </w:rPr>
+              <w:t>1.10</w:t>
+            </w:r>
+            <w:r>
+              <w:rPr>
+                <w:rFonts w:asciiTheme="minorHAnsi" w:eastAsiaTheme="minorEastAsia" w:hAnsiTheme="minorHAnsi"/>
+                <w:noProof/>
+                <w:sz w:val="22"/>
+              </w:rPr>
+              <w:tab/>
+            </w:r>
+            <w:r>
+              <w:rPr>
+                <w:rStyle w:val="Hyperlink"/>
+                <w:rFonts w:ascii="Times New Roman" w:hAnsi="Times New Roman" w:cs="Times New Roman"/>
+                <w:noProof/>
+              </w:rPr>
+              <w:t>Նեյրոնային</w:t>
+            </w:r>
+            <w:r>
+              <w:rPr>
+                <w:rStyle w:val="Hyperlink"/>
+                <w:noProof/>
+              </w:rPr>
+              <w:t xml:space="preserve"> </w:t>
+            </w:r>
+            <w:r>
+              <w:rPr>
+                <w:rStyle w:val="Hyperlink"/>
+                <w:rFonts w:ascii="Times New Roman" w:hAnsi="Times New Roman" w:cs="Times New Roman"/>
+                <w:noProof/>
+              </w:rPr>
+              <w:t>ցանցեր</w:t>
+            </w:r>
+            <w:r>
+              <w:rPr>
+                <w:noProof/>
+                <w:webHidden/>
+              </w:rPr>
+              <w:tab/>
+            </w:r>
+            <w:r>
+              <w:rPr>
+                <w:noProof/>
+                <w:webHidden/>
+              </w:rPr>
+              <w:fldChar w:fldCharType="begin"/>
+            </w:r>
+            <w:r>
+              <w:rPr>
+                <w:noProof/>
+                <w:webHidden/>
+              </w:rPr>
+              <w:instrText xml:space="preserve"> PAGEREF _Toc531559521 \h </w:instrText>
+            </w:r>
+            <w:r>
+              <w:rPr>
+                <w:noProof/>
+                <w:webHidden/>
+              </w:rPr>
+            </w:r>
+            <w:r>
+              <w:rPr>
+                <w:noProof/>
+                <w:webHidden/>
+              </w:rPr>
+              <w:fldChar w:fldCharType="separate"/>
+            </w:r>
+            <w:r>
+              <w:rPr>
+                <w:noProof/>
+                <w:webHidden/>
+              </w:rPr>
+              <w:t>22</w:t>
+            </w:r>
+            <w:r>
+              <w:rPr>
+                <w:noProof/>
+                <w:webHidden/>
+              </w:rPr>
+              <w:fldChar w:fldCharType="end"/>
+            </w:r>
+          </w:hyperlink>
+        </w:p>
+        <w:p>
+          <w:pPr>
             <w:rPr>
               <w:noProof/>
             </w:rPr>
@@ -1730,13 +1920,13 @@
       <w:pPr>
         <w:pStyle w:val="Heading1"/>
       </w:pPr>
-      <w:bookmarkStart w:id="0" w:name="_Toc531536505"/>
+      <w:bookmarkStart w:id="1" w:name="_Toc531559505"/>
       <w:proofErr w:type="spellStart"/>
       <w:r>
         <w:lastRenderedPageBreak/>
         <w:t>Ներածություն</w:t>
       </w:r>
-      <w:bookmarkEnd w:id="0"/>
+      <w:bookmarkEnd w:id="1"/>
       <w:proofErr w:type="spellEnd"/>
     </w:p>
     <w:p>
@@ -7847,7 +8037,7 @@
           <w:lang w:val="hy-AM"/>
         </w:rPr>
       </w:pPr>
-      <w:bookmarkStart w:id="1" w:name="_Toc531536506"/>
+      <w:bookmarkStart w:id="2" w:name="_Toc531559506"/>
       <w:proofErr w:type="spellStart"/>
       <w:r>
         <w:lastRenderedPageBreak/>
@@ -7860,13 +8050,13 @@
         </w:rPr>
         <w:t xml:space="preserve"> վերլուծական ակնարկ</w:t>
       </w:r>
-      <w:bookmarkEnd w:id="1"/>
+      <w:bookmarkEnd w:id="2"/>
     </w:p>
     <w:p>
       <w:pPr>
         <w:pStyle w:val="Heading2"/>
       </w:pPr>
-      <w:bookmarkStart w:id="2" w:name="_Toc531536507"/>
+      <w:bookmarkStart w:id="3" w:name="_Toc531559507"/>
       <w:r>
         <w:rPr>
           <w:lang w:val="hy-AM"/>
@@ -7907,7 +8097,7 @@
       <w:r>
         <w:t>ուսուցում</w:t>
       </w:r>
-      <w:bookmarkEnd w:id="2"/>
+      <w:bookmarkEnd w:id="3"/>
       <w:proofErr w:type="spellEnd"/>
     </w:p>
     <w:p>
@@ -8651,7 +8841,7 @@
         </w:rPr>
         <w:t xml:space="preserve">Վերահսկվող ուսուցում </w:t>
       </w:r>
-      <w:bookmarkStart w:id="3" w:name="_Hlk529782886"/>
+      <w:bookmarkStart w:id="4" w:name="_Hlk529782886"/>
       <w:r>
         <w:rPr>
           <w:rFonts w:cs="Arial"/>
@@ -8659,7 +8849,7 @@
         </w:rPr>
         <w:t>(Supervised learning)</w:t>
       </w:r>
-      <w:bookmarkEnd w:id="3"/>
+      <w:bookmarkEnd w:id="4"/>
     </w:p>
     <w:p>
       <w:pPr>
@@ -9193,7 +9383,7 @@
       <w:pPr>
         <w:pStyle w:val="Heading3"/>
       </w:pPr>
-      <w:bookmarkStart w:id="4" w:name="_Toc531536508"/>
+      <w:bookmarkStart w:id="5" w:name="_Toc531559508"/>
       <w:r>
         <w:rPr>
           <w:rFonts w:ascii="Times New Roman" w:hAnsi="Times New Roman" w:cs="Times New Roman"/>
@@ -9214,7 +9404,7 @@
         </w:rPr>
         <w:t>ուսուցում</w:t>
       </w:r>
-      <w:bookmarkEnd w:id="4"/>
+      <w:bookmarkEnd w:id="5"/>
     </w:p>
     <w:p>
       <w:pPr>
@@ -10484,7 +10674,7 @@
           <w:lang w:val="hy-AM"/>
         </w:rPr>
       </w:pPr>
-      <w:bookmarkStart w:id="5" w:name="_Toc531536509"/>
+      <w:bookmarkStart w:id="6" w:name="_Toc531559509"/>
       <w:proofErr w:type="spellStart"/>
       <w:r>
         <w:rPr>
@@ -10507,7 +10697,7 @@
         </w:rPr>
         <w:t>ուսուցում</w:t>
       </w:r>
-      <w:bookmarkEnd w:id="5"/>
+      <w:bookmarkEnd w:id="6"/>
     </w:p>
     <w:p>
       <w:proofErr w:type="spellStart"/>
@@ -12444,7 +12634,7 @@
           <w:lang w:val="hy-AM"/>
         </w:rPr>
       </w:pPr>
-      <w:bookmarkStart w:id="6" w:name="_Toc531536510"/>
+      <w:bookmarkStart w:id="7" w:name="_Toc531559510"/>
       <w:r>
         <w:rPr>
           <w:rFonts w:ascii="Times New Roman" w:hAnsi="Times New Roman" w:cs="Times New Roman"/>
@@ -12465,7 +12655,7 @@
         </w:rPr>
         <w:t>նշանակումներ</w:t>
       </w:r>
-      <w:bookmarkEnd w:id="6"/>
+      <w:bookmarkEnd w:id="7"/>
     </w:p>
     <w:p>
       <w:r>
@@ -16530,7 +16720,7 @@
       <w:pPr>
         <w:pStyle w:val="Heading2"/>
       </w:pPr>
-      <w:bookmarkStart w:id="7" w:name="_Toc531536511"/>
+      <w:bookmarkStart w:id="8" w:name="_Toc531559511"/>
       <w:r>
         <w:rPr>
           <w:rFonts w:ascii="Times New Roman" w:hAnsi="Times New Roman" w:cs="Times New Roman"/>
@@ -16551,7 +16741,7 @@
         </w:rPr>
         <w:t>ֆունկցիա</w:t>
       </w:r>
-      <w:bookmarkEnd w:id="7"/>
+      <w:bookmarkEnd w:id="8"/>
     </w:p>
     <w:p>
       <w:r>
@@ -17018,7 +17208,7 @@
               </m:ctrlPr>
             </m:dPr>
             <m:e>
-              <w:bookmarkStart w:id="8" w:name="_Hlk529787792"/>
+              <w:bookmarkStart w:id="9" w:name="_Hlk529787792"/>
               <m:sSub>
                 <m:sSubPr>
                   <m:ctrlPr>
@@ -17121,7 +17311,7 @@
                   </m:r>
                 </m:sub>
               </m:sSub>
-              <w:bookmarkEnd w:id="8"/>
+              <w:bookmarkEnd w:id="9"/>
             </m:e>
           </m:d>
           <m:r>
@@ -18130,7 +18320,7 @@
                     </m:r>
                   </m:e>
                   <m:sub>
-                    <w:bookmarkStart w:id="9" w:name="_Hlk529789885"/>
+                    <w:bookmarkStart w:id="10" w:name="_Hlk529789885"/>
                     <m:r>
                       <w:rPr>
                         <w:rFonts w:ascii="Cambria Math" w:hAnsi="Cambria Math"/>
@@ -18139,7 +18329,7 @@
                       </w:rPr>
                       <m:t>θ</m:t>
                     </m:r>
-                    <w:bookmarkEnd w:id="9"/>
+                    <w:bookmarkEnd w:id="10"/>
                   </m:sub>
                 </m:sSub>
                 <m:d>
@@ -18404,7 +18594,7 @@
         </w:rPr>
         <w:t>J(</w:t>
       </w:r>
-      <w:bookmarkStart w:id="10" w:name="_Hlk529961404"/>
+      <w:bookmarkStart w:id="11" w:name="_Hlk529961404"/>
       <w:r>
         <w:rPr>
           <w:rFonts w:ascii="Cambria" w:hAnsi="Cambria" w:cs="Cambria"/>
@@ -18413,7 +18603,7 @@
         </w:rPr>
         <w:t>θ</w:t>
       </w:r>
-      <w:bookmarkEnd w:id="10"/>
+      <w:bookmarkEnd w:id="11"/>
       <w:r>
         <w:rPr>
           <w:i/>
@@ -18938,7 +19128,7 @@
       <w:pPr>
         <w:pStyle w:val="Heading2"/>
       </w:pPr>
-      <w:bookmarkStart w:id="11" w:name="_Toc531536512"/>
+      <w:bookmarkStart w:id="12" w:name="_Toc531559512"/>
       <w:r>
         <w:rPr>
           <w:rFonts w:ascii="Times New Roman" w:hAnsi="Times New Roman" w:cs="Times New Roman"/>
@@ -18959,7 +19149,7 @@
         </w:rPr>
         <w:t>գրադիենտ</w:t>
       </w:r>
-      <w:bookmarkEnd w:id="11"/>
+      <w:bookmarkEnd w:id="12"/>
     </w:p>
     <w:p>
       <w:pPr>
@@ -19617,7 +19807,7 @@
           <w:color w:val="000000" w:themeColor="text1"/>
         </w:rPr>
       </w:pPr>
-      <w:bookmarkStart w:id="12" w:name="_Hlk530947896"/>
+      <w:bookmarkStart w:id="13" w:name="_Hlk530947896"/>
       <w:proofErr w:type="spellStart"/>
       <w:r>
         <w:rPr>
@@ -19672,7 +19862,7 @@
         <w:fldChar w:fldCharType="end"/>
       </w:r>
     </w:p>
-    <w:bookmarkEnd w:id="12"/>
+    <w:bookmarkEnd w:id="13"/>
     <w:p>
       <w:pPr>
         <w:rPr>
@@ -20415,7 +20605,7 @@
         </w:rPr>
         <w:t xml:space="preserve"> </w:t>
       </w:r>
-      <w:bookmarkStart w:id="13" w:name="_Hlk529820225"/>
+      <w:bookmarkStart w:id="14" w:name="_Hlk529820225"/>
       <w:r>
         <w:rPr>
           <w:rFonts w:ascii="Cambria" w:hAnsi="Cambria" w:cs="Cambria"/>
@@ -20424,7 +20614,7 @@
         </w:rPr>
         <w:t>θ</w:t>
       </w:r>
-      <w:bookmarkEnd w:id="13"/>
+      <w:bookmarkEnd w:id="14"/>
       <w:r>
         <w:rPr>
           <w:i/>
@@ -23004,7 +23194,7 @@
             </m:r>
           </m:sub>
         </m:sSub>
-        <w:bookmarkStart w:id="14" w:name="_Hlk529896376"/>
+        <w:bookmarkStart w:id="15" w:name="_Hlk529896376"/>
         <m:r>
           <w:rPr>
             <w:rFonts w:ascii="Cambria Math" w:eastAsiaTheme="minorEastAsia" w:hAnsi="Cambria Math"/>
@@ -23081,7 +23271,7 @@
           </w:rPr>
           <m:t>J</m:t>
         </m:r>
-        <w:bookmarkEnd w:id="14"/>
+        <w:bookmarkEnd w:id="15"/>
         <m:d>
           <m:dPr>
             <m:ctrlPr>
@@ -25576,7 +25766,7 @@
                 </m:ctrlPr>
               </m:sSubPr>
               <m:e>
-                <w:bookmarkStart w:id="15" w:name="_Hlk529896858"/>
+                <w:bookmarkStart w:id="16" w:name="_Hlk529896858"/>
                 <m:r>
                   <w:rPr>
                     <w:rFonts w:ascii="Cambria Math" w:hAnsi="Cambria Math"/>
@@ -25585,7 +25775,7 @@
                   </w:rPr>
                   <m:t>θ</m:t>
                 </m:r>
-                <w:bookmarkEnd w:id="15"/>
+                <w:bookmarkEnd w:id="16"/>
               </m:e>
               <m:sub>
                 <m:r>
@@ -27927,7 +28117,7 @@
       <w:pPr>
         <w:pStyle w:val="Heading2"/>
       </w:pPr>
-      <w:bookmarkStart w:id="16" w:name="_Toc531536513"/>
+      <w:bookmarkStart w:id="17" w:name="_Toc531559513"/>
       <w:r>
         <w:rPr>
           <w:rFonts w:ascii="Times New Roman" w:hAnsi="Times New Roman" w:cs="Times New Roman"/>
@@ -27948,7 +28138,7 @@
         </w:rPr>
         <w:t>գործակից</w:t>
       </w:r>
-      <w:bookmarkEnd w:id="16"/>
+      <w:bookmarkEnd w:id="17"/>
     </w:p>
     <w:p>
       <w:pPr>
@@ -30345,7 +30535,7 @@
         </w:rPr>
         <w:t xml:space="preserve"> </w:t>
       </w:r>
-      <w:bookmarkStart w:id="17" w:name="_Toc531536514"/>
+      <w:bookmarkStart w:id="18" w:name="_Toc531559514"/>
       <w:r>
         <w:rPr>
           <w:rFonts w:ascii="Times New Roman" w:eastAsiaTheme="minorEastAsia" w:hAnsi="Times New Roman" w:cs="Times New Roman"/>
@@ -30367,7 +30557,7 @@
         </w:rPr>
         <w:t>մասշտաբավորում</w:t>
       </w:r>
-      <w:bookmarkEnd w:id="17"/>
+      <w:bookmarkEnd w:id="18"/>
       <w:proofErr w:type="spellEnd"/>
     </w:p>
     <w:p>
@@ -34210,7 +34400,7 @@
       <w:pPr>
         <w:pStyle w:val="Heading2"/>
       </w:pPr>
-      <w:bookmarkStart w:id="18" w:name="_Toc531536515"/>
+      <w:bookmarkStart w:id="19" w:name="_Toc531559515"/>
       <w:proofErr w:type="spellStart"/>
       <w:r>
         <w:rPr>
@@ -34250,7 +34440,7 @@
       <w:r>
         <w:t>)</w:t>
       </w:r>
-      <w:bookmarkEnd w:id="18"/>
+      <w:bookmarkEnd w:id="19"/>
     </w:p>
     <w:p>
       <w:pPr>
@@ -37365,9 +37555,9 @@
       <w:pPr>
         <w:pStyle w:val="Heading2"/>
       </w:pPr>
-      <w:bookmarkStart w:id="19" w:name="_Toc531536516"/>
       <w:bookmarkStart w:id="20" w:name="_Ref531558143"/>
       <w:bookmarkStart w:id="21" w:name="_Ref531558157"/>
+      <w:bookmarkStart w:id="22" w:name="_Toc531559516"/>
       <w:r>
         <w:rPr>
           <w:rFonts w:ascii="Times New Roman" w:hAnsi="Times New Roman" w:cs="Times New Roman"/>
@@ -37375,9 +37565,9 @@
         </w:rPr>
         <w:t>Դասակարգում</w:t>
       </w:r>
-      <w:bookmarkEnd w:id="19"/>
       <w:bookmarkEnd w:id="20"/>
       <w:bookmarkEnd w:id="21"/>
+      <w:bookmarkEnd w:id="22"/>
     </w:p>
     <w:p>
       <w:pPr>
@@ -41724,14 +41914,14 @@
       <w:pPr>
         <w:pStyle w:val="Heading3"/>
       </w:pPr>
-      <w:bookmarkStart w:id="22" w:name="_Toc531536517"/>
+      <w:bookmarkStart w:id="23" w:name="_Toc531559517"/>
       <w:r>
         <w:rPr>
           <w:lang w:val="hy-AM"/>
         </w:rPr>
         <w:t>Որոշման սահման</w:t>
       </w:r>
-      <w:bookmarkEnd w:id="22"/>
+      <w:bookmarkEnd w:id="23"/>
     </w:p>
     <w:p>
       <w:pPr>
@@ -41771,7 +41961,7 @@
         </w:rPr>
         <w:t>h</w:t>
       </w:r>
-      <w:bookmarkStart w:id="23" w:name="_Hlk530305228"/>
+      <w:bookmarkStart w:id="24" w:name="_Hlk530305228"/>
       <w:r>
         <w:rPr>
           <w:rFonts w:ascii="Cambria" w:hAnsi="Cambria" w:cs="Cambria"/>
@@ -41781,7 +41971,7 @@
         </w:rPr>
         <w:t>θ</w:t>
       </w:r>
-      <w:bookmarkEnd w:id="23"/>
+      <w:bookmarkEnd w:id="24"/>
       <w:r>
         <w:rPr>
           <w:i/>
@@ -43679,7 +43869,7 @@
         </w:rPr>
         <w:t xml:space="preserve"> </w:t>
       </w:r>
-      <w:bookmarkStart w:id="24" w:name="_Hlk530308551"/>
+      <w:bookmarkStart w:id="25" w:name="_Hlk530308551"/>
       <w:r>
         <w:rPr>
           <w:rFonts w:ascii="Times New Roman" w:hAnsi="Times New Roman" w:cs="Times New Roman"/>
@@ -43687,7 +43877,7 @@
         </w:rPr>
         <w:t>≥</w:t>
       </w:r>
-      <w:bookmarkEnd w:id="24"/>
+      <w:bookmarkEnd w:id="25"/>
       <w:r>
         <w:rPr>
           <w:i/>
@@ -45496,7 +45686,7 @@
                   </m:ctrlPr>
                 </m:sSubPr>
                 <m:e>
-                  <w:bookmarkStart w:id="25" w:name="_Hlk530307969"/>
+                  <w:bookmarkStart w:id="26" w:name="_Hlk530307969"/>
                   <m:r>
                     <w:rPr>
                       <w:rFonts w:ascii="Cambria Math" w:hAnsi="Cambria Math"/>
@@ -45504,7 +45694,7 @@
                     </w:rPr>
                     <m:t>θ</m:t>
                   </m:r>
-                  <w:bookmarkEnd w:id="25"/>
+                  <w:bookmarkEnd w:id="26"/>
                 </m:e>
                 <m:sub>
                   <m:r>
@@ -47042,7 +47232,7 @@
           <w:lang w:val="hy-AM"/>
         </w:rPr>
       </w:pPr>
-      <w:bookmarkStart w:id="26" w:name="_Toc531536518"/>
+      <w:bookmarkStart w:id="27" w:name="_Toc531559518"/>
       <w:proofErr w:type="spellStart"/>
       <w:r>
         <w:rPr>
@@ -47092,7 +47282,7 @@
         </w:rPr>
         <w:t>ֆունկցիան</w:t>
       </w:r>
-      <w:bookmarkEnd w:id="26"/>
+      <w:bookmarkEnd w:id="27"/>
     </w:p>
     <w:p>
       <w:pPr>
@@ -53003,7 +53193,7 @@
           <w:rFonts w:eastAsiaTheme="minorEastAsia"/>
         </w:rPr>
       </w:pPr>
-      <w:bookmarkStart w:id="27" w:name="_Toc531536519"/>
+      <w:bookmarkStart w:id="28" w:name="_Toc531559519"/>
       <w:proofErr w:type="spellStart"/>
       <w:r>
         <w:rPr>
@@ -53032,7 +53222,7 @@
         </w:rPr>
         <w:t>)</w:t>
       </w:r>
-      <w:bookmarkEnd w:id="27"/>
+      <w:bookmarkEnd w:id="28"/>
     </w:p>
     <w:p>
       <w:pPr>
@@ -53416,7 +53606,7 @@
       <w:r>
         <w:t xml:space="preserve"> </w:t>
       </w:r>
-      <w:bookmarkStart w:id="28" w:name="_Hlk530320445"/>
+      <w:bookmarkStart w:id="29" w:name="_Hlk530320445"/>
       <w:r>
         <w:rPr>
           <w:i/>
@@ -53438,7 +53628,7 @@
         </w:rPr>
         <w:t>ի</w:t>
       </w:r>
-      <w:bookmarkEnd w:id="28"/>
+      <w:bookmarkEnd w:id="29"/>
       <w:r>
         <w:rPr>
           <w:i/>
@@ -53978,7 +54168,7 @@
         </m:oMath>
       </m:oMathPara>
     </w:p>
-    <w:bookmarkStart w:id="29" w:name="_Hlk530321032"/>
+    <w:bookmarkStart w:id="30" w:name="_Hlk530321032"/>
     <w:p>
       <w:pPr>
         <w:rPr>
@@ -54055,7 +54245,7 @@
               </m:r>
             </m:e>
           </m:d>
-          <w:bookmarkEnd w:id="29"/>
+          <w:bookmarkEnd w:id="30"/>
           <m:r>
             <m:rPr>
               <m:sty m:val="p"/>
@@ -55122,7 +55312,7 @@
       <w:pPr>
         <w:pStyle w:val="Heading2"/>
       </w:pPr>
-      <w:bookmarkStart w:id="30" w:name="_Toc531536520"/>
+      <w:bookmarkStart w:id="31" w:name="_Toc531559520"/>
       <w:r>
         <w:rPr>
           <w:rFonts w:ascii="Times New Roman" w:hAnsi="Times New Roman" w:cs="Times New Roman"/>
@@ -55144,7 +55334,7 @@
         </w:rPr>
         <w:t>հավասարում</w:t>
       </w:r>
-      <w:bookmarkEnd w:id="30"/>
+      <w:bookmarkEnd w:id="31"/>
     </w:p>
     <w:p>
       <w:pPr>
@@ -59086,6 +59276,7 @@
           <w:rFonts w:eastAsiaTheme="minorEastAsia"/>
         </w:rPr>
       </w:pPr>
+      <w:bookmarkStart w:id="32" w:name="_Toc531559521"/>
       <w:proofErr w:type="spellStart"/>
       <w:r>
         <w:rPr>
@@ -59107,6 +59298,7 @@
         </w:rPr>
         <w:t>ցանցեր</w:t>
       </w:r>
+      <w:bookmarkEnd w:id="32"/>
       <w:proofErr w:type="spellEnd"/>
     </w:p>
     <w:p>
@@ -64228,13 +64420,7 @@
                   <w:rPr>
                     <w:rFonts w:ascii="Cambria Math" w:hAnsi="Cambria Math"/>
                   </w:rPr>
-                  <m:t>=g</m:t>
-                </m:r>
-                <m:r>
-                  <w:rPr>
-                    <w:rFonts w:ascii="Cambria Math" w:hAnsi="Cambria Math"/>
-                  </w:rPr>
-                  <m:t>(</m:t>
+                  <m:t>=g(</m:t>
                 </m:r>
                 <m:sSubSup>
                   <m:sSubSupPr>
@@ -64324,13 +64510,7 @@
                       <w:rPr>
                         <w:rFonts w:ascii="Cambria Math" w:hAnsi="Cambria Math"/>
                       </w:rPr>
-                      <m:t>1</m:t>
-                    </m:r>
-                    <m:r>
-                      <w:rPr>
-                        <w:rFonts w:ascii="Cambria Math" w:hAnsi="Cambria Math"/>
-                      </w:rPr>
-                      <m:t>1</m:t>
+                      <m:t>11</m:t>
                     </m:r>
                   </m:sub>
                   <m:sup>
@@ -64396,13 +64576,7 @@
                       <w:rPr>
                         <w:rFonts w:ascii="Cambria Math" w:hAnsi="Cambria Math"/>
                       </w:rPr>
-                      <m:t>1</m:t>
-                    </m:r>
-                    <m:r>
-                      <w:rPr>
-                        <w:rFonts w:ascii="Cambria Math" w:hAnsi="Cambria Math"/>
-                      </w:rPr>
-                      <m:t>n</m:t>
+                      <m:t>1n</m:t>
                     </m:r>
                   </m:sub>
                   <m:sup>
@@ -64530,13 +64704,7 @@
                   <w:rPr>
                     <w:rFonts w:ascii="Cambria Math" w:hAnsi="Cambria Math"/>
                   </w:rPr>
-                  <m:t>=g</m:t>
-                </m:r>
-                <m:r>
-                  <w:rPr>
-                    <w:rFonts w:ascii="Cambria Math" w:hAnsi="Cambria Math"/>
-                  </w:rPr>
-                  <m:t>(</m:t>
+                  <m:t>=g(</m:t>
                 </m:r>
                 <m:sSubSup>
                   <m:sSubSupPr>
@@ -64762,13 +64930,7 @@
                           <w:rPr>
                             <w:rFonts w:ascii="Cambria Math" w:hAnsi="Cambria Math"/>
                           </w:rPr>
-                          <m:t>j</m:t>
-                        </m:r>
-                        <m:r>
-                          <w:rPr>
-                            <w:rFonts w:ascii="Cambria Math" w:hAnsi="Cambria Math"/>
-                          </w:rPr>
-                          <m:t>+1</m:t>
+                          <m:t>j+1</m:t>
                         </m:r>
                       </m:sub>
                     </m:sSub>
@@ -64926,13 +65088,7 @@
               <w:rPr>
                 <w:rFonts w:ascii="Cambria Math" w:hAnsi="Cambria Math"/>
               </w:rPr>
-              <m:t>j</m:t>
-            </m:r>
-            <m:r>
-              <w:rPr>
-                <w:rFonts w:ascii="Cambria Math" w:hAnsi="Cambria Math"/>
-              </w:rPr>
-              <m:t>+1</m:t>
+              <m:t>j+1</m:t>
             </m:r>
           </m:sub>
         </m:sSub>
@@ -65239,8 +65395,6 @@
           </m:e>
         </m:d>
       </m:oMath>
-      <w:bookmarkStart w:id="31" w:name="_GoBack"/>
-      <w:bookmarkEnd w:id="31"/>
       <w:r>
         <w:t>-</w:t>
       </w:r>
@@ -68510,7 +68664,7 @@
 </file>
 
 <file path=customXml/itemProps1.xml><?xml version="1.0" encoding="utf-8"?>
-<ds:datastoreItem xmlns:ds="http://schemas.openxmlformats.org/officeDocument/2006/customXml" ds:itemID="{C10AD720-9DEF-4E89-9A13-35DBCE091353}">
+<ds:datastoreItem xmlns:ds="http://schemas.openxmlformats.org/officeDocument/2006/customXml" ds:itemID="{A60ED5A5-6386-4749-9BD6-6923ADBF5BD1}">
   <ds:schemaRefs>
     <ds:schemaRef ds:uri="http://schemas.openxmlformats.org/officeDocument/2006/bibliography"/>
   </ds:schemaRefs>

</xml_diff>

<commit_message>
Images shifted to their logical center
</commit_message>
<xml_diff>
--- a/doc.docx
+++ b/doc.docx
@@ -33,16 +33,7 @@
               <w:rFonts w:ascii="Times New Roman" w:hAnsi="Times New Roman" w:cs="Times New Roman"/>
               <w:lang w:val="hy-AM"/>
             </w:rPr>
-            <w:t>Բովա</w:t>
-          </w:r>
-          <w:bookmarkStart w:id="0" w:name="_GoBack"/>
-          <w:bookmarkEnd w:id="0"/>
-          <w:r>
-            <w:rPr>
-              <w:rFonts w:ascii="Times New Roman" w:hAnsi="Times New Roman" w:cs="Times New Roman"/>
-              <w:lang w:val="hy-AM"/>
-            </w:rPr>
-            <w:t>նդակություն</w:t>
+            <w:t>Բովանդակություն</w:t>
           </w:r>
         </w:p>
         <w:p>
@@ -1920,13 +1911,13 @@
       <w:pPr>
         <w:pStyle w:val="Heading1"/>
       </w:pPr>
-      <w:bookmarkStart w:id="1" w:name="_Toc531559505"/>
+      <w:bookmarkStart w:id="0" w:name="_Toc531559505"/>
       <w:proofErr w:type="spellStart"/>
       <w:r>
         <w:lastRenderedPageBreak/>
         <w:t>Ներածություն</w:t>
       </w:r>
-      <w:bookmarkEnd w:id="1"/>
+      <w:bookmarkEnd w:id="0"/>
       <w:proofErr w:type="spellEnd"/>
     </w:p>
     <w:p>
@@ -8037,7 +8028,7 @@
           <w:lang w:val="hy-AM"/>
         </w:rPr>
       </w:pPr>
-      <w:bookmarkStart w:id="2" w:name="_Toc531559506"/>
+      <w:bookmarkStart w:id="1" w:name="_Toc531559506"/>
       <w:proofErr w:type="spellStart"/>
       <w:r>
         <w:lastRenderedPageBreak/>
@@ -8050,13 +8041,13 @@
         </w:rPr>
         <w:t xml:space="preserve"> վերլուծական ակնարկ</w:t>
       </w:r>
-      <w:bookmarkEnd w:id="2"/>
+      <w:bookmarkEnd w:id="1"/>
     </w:p>
     <w:p>
       <w:pPr>
         <w:pStyle w:val="Heading2"/>
       </w:pPr>
-      <w:bookmarkStart w:id="3" w:name="_Toc531559507"/>
+      <w:bookmarkStart w:id="2" w:name="_Toc531559507"/>
       <w:r>
         <w:rPr>
           <w:lang w:val="hy-AM"/>
@@ -8097,7 +8088,7 @@
       <w:r>
         <w:t>ուսուցում</w:t>
       </w:r>
-      <w:bookmarkEnd w:id="3"/>
+      <w:bookmarkEnd w:id="2"/>
       <w:proofErr w:type="spellEnd"/>
     </w:p>
     <w:p>
@@ -8841,7 +8832,7 @@
         </w:rPr>
         <w:t xml:space="preserve">Վերահսկվող ուսուցում </w:t>
       </w:r>
-      <w:bookmarkStart w:id="4" w:name="_Hlk529782886"/>
+      <w:bookmarkStart w:id="3" w:name="_Hlk529782886"/>
       <w:r>
         <w:rPr>
           <w:rFonts w:cs="Arial"/>
@@ -8849,7 +8840,7 @@
         </w:rPr>
         <w:t>(Supervised learning)</w:t>
       </w:r>
-      <w:bookmarkEnd w:id="4"/>
+      <w:bookmarkEnd w:id="3"/>
     </w:p>
     <w:p>
       <w:pPr>
@@ -9383,7 +9374,7 @@
       <w:pPr>
         <w:pStyle w:val="Heading3"/>
       </w:pPr>
-      <w:bookmarkStart w:id="5" w:name="_Toc531559508"/>
+      <w:bookmarkStart w:id="4" w:name="_Toc531559508"/>
       <w:r>
         <w:rPr>
           <w:rFonts w:ascii="Times New Roman" w:hAnsi="Times New Roman" w:cs="Times New Roman"/>
@@ -9404,7 +9395,7 @@
         </w:rPr>
         <w:t>ուսուցում</w:t>
       </w:r>
-      <w:bookmarkEnd w:id="5"/>
+      <w:bookmarkEnd w:id="4"/>
     </w:p>
     <w:p>
       <w:pPr>
@@ -10674,7 +10665,7 @@
           <w:lang w:val="hy-AM"/>
         </w:rPr>
       </w:pPr>
-      <w:bookmarkStart w:id="6" w:name="_Toc531559509"/>
+      <w:bookmarkStart w:id="5" w:name="_Toc531559509"/>
       <w:proofErr w:type="spellStart"/>
       <w:r>
         <w:rPr>
@@ -10697,7 +10688,7 @@
         </w:rPr>
         <w:t>ուսուցում</w:t>
       </w:r>
-      <w:bookmarkEnd w:id="6"/>
+      <w:bookmarkEnd w:id="5"/>
     </w:p>
     <w:p>
       <w:proofErr w:type="spellStart"/>
@@ -12634,7 +12625,7 @@
           <w:lang w:val="hy-AM"/>
         </w:rPr>
       </w:pPr>
-      <w:bookmarkStart w:id="7" w:name="_Toc531559510"/>
+      <w:bookmarkStart w:id="6" w:name="_Toc531559510"/>
       <w:r>
         <w:rPr>
           <w:rFonts w:ascii="Times New Roman" w:hAnsi="Times New Roman" w:cs="Times New Roman"/>
@@ -12655,7 +12646,7 @@
         </w:rPr>
         <w:t>նշանակումներ</w:t>
       </w:r>
-      <w:bookmarkEnd w:id="7"/>
+      <w:bookmarkEnd w:id="6"/>
     </w:p>
     <w:p>
       <w:r>
@@ -16720,7 +16711,7 @@
       <w:pPr>
         <w:pStyle w:val="Heading2"/>
       </w:pPr>
-      <w:bookmarkStart w:id="8" w:name="_Toc531559511"/>
+      <w:bookmarkStart w:id="7" w:name="_Toc531559511"/>
       <w:r>
         <w:rPr>
           <w:rFonts w:ascii="Times New Roman" w:hAnsi="Times New Roman" w:cs="Times New Roman"/>
@@ -16741,7 +16732,7 @@
         </w:rPr>
         <w:t>ֆունկցիա</w:t>
       </w:r>
-      <w:bookmarkEnd w:id="8"/>
+      <w:bookmarkEnd w:id="7"/>
     </w:p>
     <w:p>
       <w:r>
@@ -17208,7 +17199,7 @@
               </m:ctrlPr>
             </m:dPr>
             <m:e>
-              <w:bookmarkStart w:id="9" w:name="_Hlk529787792"/>
+              <w:bookmarkStart w:id="8" w:name="_Hlk529787792"/>
               <m:sSub>
                 <m:sSubPr>
                   <m:ctrlPr>
@@ -17311,7 +17302,7 @@
                   </m:r>
                 </m:sub>
               </m:sSub>
-              <w:bookmarkEnd w:id="9"/>
+              <w:bookmarkEnd w:id="8"/>
             </m:e>
           </m:d>
           <m:r>
@@ -18320,7 +18311,7 @@
                     </m:r>
                   </m:e>
                   <m:sub>
-                    <w:bookmarkStart w:id="10" w:name="_Hlk529789885"/>
+                    <w:bookmarkStart w:id="9" w:name="_Hlk529789885"/>
                     <m:r>
                       <w:rPr>
                         <w:rFonts w:ascii="Cambria Math" w:hAnsi="Cambria Math"/>
@@ -18329,7 +18320,7 @@
                       </w:rPr>
                       <m:t>θ</m:t>
                     </m:r>
-                    <w:bookmarkEnd w:id="10"/>
+                    <w:bookmarkEnd w:id="9"/>
                   </m:sub>
                 </m:sSub>
                 <m:d>
@@ -18594,7 +18585,7 @@
         </w:rPr>
         <w:t>J(</w:t>
       </w:r>
-      <w:bookmarkStart w:id="11" w:name="_Hlk529961404"/>
+      <w:bookmarkStart w:id="10" w:name="_Hlk529961404"/>
       <w:r>
         <w:rPr>
           <w:rFonts w:ascii="Cambria" w:hAnsi="Cambria" w:cs="Cambria"/>
@@ -18603,7 +18594,7 @@
         </w:rPr>
         <w:t>θ</w:t>
       </w:r>
-      <w:bookmarkEnd w:id="11"/>
+      <w:bookmarkEnd w:id="10"/>
       <w:r>
         <w:rPr>
           <w:i/>
@@ -19128,7 +19119,7 @@
       <w:pPr>
         <w:pStyle w:val="Heading2"/>
       </w:pPr>
-      <w:bookmarkStart w:id="12" w:name="_Toc531559512"/>
+      <w:bookmarkStart w:id="11" w:name="_Toc531559512"/>
       <w:r>
         <w:rPr>
           <w:rFonts w:ascii="Times New Roman" w:hAnsi="Times New Roman" w:cs="Times New Roman"/>
@@ -19149,7 +19140,7 @@
         </w:rPr>
         <w:t>գրադիենտ</w:t>
       </w:r>
-      <w:bookmarkEnd w:id="12"/>
+      <w:bookmarkEnd w:id="11"/>
     </w:p>
     <w:p>
       <w:pPr>
@@ -19807,7 +19798,7 @@
           <w:color w:val="000000" w:themeColor="text1"/>
         </w:rPr>
       </w:pPr>
-      <w:bookmarkStart w:id="13" w:name="_Hlk530947896"/>
+      <w:bookmarkStart w:id="12" w:name="_Hlk530947896"/>
       <w:proofErr w:type="spellStart"/>
       <w:r>
         <w:rPr>
@@ -19862,7 +19853,7 @@
         <w:fldChar w:fldCharType="end"/>
       </w:r>
     </w:p>
-    <w:bookmarkEnd w:id="13"/>
+    <w:bookmarkEnd w:id="12"/>
     <w:p>
       <w:pPr>
         <w:rPr>
@@ -20605,7 +20596,7 @@
         </w:rPr>
         <w:t xml:space="preserve"> </w:t>
       </w:r>
-      <w:bookmarkStart w:id="14" w:name="_Hlk529820225"/>
+      <w:bookmarkStart w:id="13" w:name="_Hlk529820225"/>
       <w:r>
         <w:rPr>
           <w:rFonts w:ascii="Cambria" w:hAnsi="Cambria" w:cs="Cambria"/>
@@ -20614,7 +20605,7 @@
         </w:rPr>
         <w:t>θ</w:t>
       </w:r>
-      <w:bookmarkEnd w:id="14"/>
+      <w:bookmarkEnd w:id="13"/>
       <w:r>
         <w:rPr>
           <w:i/>
@@ -23194,7 +23185,7 @@
             </m:r>
           </m:sub>
         </m:sSub>
-        <w:bookmarkStart w:id="15" w:name="_Hlk529896376"/>
+        <w:bookmarkStart w:id="14" w:name="_Hlk529896376"/>
         <m:r>
           <w:rPr>
             <w:rFonts w:ascii="Cambria Math" w:eastAsiaTheme="minorEastAsia" w:hAnsi="Cambria Math"/>
@@ -23271,7 +23262,7 @@
           </w:rPr>
           <m:t>J</m:t>
         </m:r>
-        <w:bookmarkEnd w:id="15"/>
+        <w:bookmarkEnd w:id="14"/>
         <m:d>
           <m:dPr>
             <m:ctrlPr>
@@ -25766,7 +25757,7 @@
                 </m:ctrlPr>
               </m:sSubPr>
               <m:e>
-                <w:bookmarkStart w:id="16" w:name="_Hlk529896858"/>
+                <w:bookmarkStart w:id="15" w:name="_Hlk529896858"/>
                 <m:r>
                   <w:rPr>
                     <w:rFonts w:ascii="Cambria Math" w:hAnsi="Cambria Math"/>
@@ -25775,7 +25766,7 @@
                   </w:rPr>
                   <m:t>θ</m:t>
                 </m:r>
-                <w:bookmarkEnd w:id="16"/>
+                <w:bookmarkEnd w:id="15"/>
               </m:e>
               <m:sub>
                 <m:r>
@@ -28117,7 +28108,7 @@
       <w:pPr>
         <w:pStyle w:val="Heading2"/>
       </w:pPr>
-      <w:bookmarkStart w:id="17" w:name="_Toc531559513"/>
+      <w:bookmarkStart w:id="16" w:name="_Toc531559513"/>
       <w:r>
         <w:rPr>
           <w:rFonts w:ascii="Times New Roman" w:hAnsi="Times New Roman" w:cs="Times New Roman"/>
@@ -28138,7 +28129,7 @@
         </w:rPr>
         <w:t>գործակից</w:t>
       </w:r>
-      <w:bookmarkEnd w:id="17"/>
+      <w:bookmarkEnd w:id="16"/>
     </w:p>
     <w:p>
       <w:pPr>
@@ -30535,7 +30526,7 @@
         </w:rPr>
         <w:t xml:space="preserve"> </w:t>
       </w:r>
-      <w:bookmarkStart w:id="18" w:name="_Toc531559514"/>
+      <w:bookmarkStart w:id="17" w:name="_Toc531559514"/>
       <w:r>
         <w:rPr>
           <w:rFonts w:ascii="Times New Roman" w:eastAsiaTheme="minorEastAsia" w:hAnsi="Times New Roman" w:cs="Times New Roman"/>
@@ -30557,7 +30548,7 @@
         </w:rPr>
         <w:t>մասշտաբավորում</w:t>
       </w:r>
-      <w:bookmarkEnd w:id="18"/>
+      <w:bookmarkEnd w:id="17"/>
       <w:proofErr w:type="spellEnd"/>
     </w:p>
     <w:p>
@@ -34400,7 +34391,7 @@
       <w:pPr>
         <w:pStyle w:val="Heading2"/>
       </w:pPr>
-      <w:bookmarkStart w:id="19" w:name="_Toc531559515"/>
+      <w:bookmarkStart w:id="18" w:name="_Toc531559515"/>
       <w:proofErr w:type="spellStart"/>
       <w:r>
         <w:rPr>
@@ -34440,7 +34431,7 @@
       <w:r>
         <w:t>)</w:t>
       </w:r>
-      <w:bookmarkEnd w:id="19"/>
+      <w:bookmarkEnd w:id="18"/>
     </w:p>
     <w:p>
       <w:pPr>
@@ -37555,9 +37546,9 @@
       <w:pPr>
         <w:pStyle w:val="Heading2"/>
       </w:pPr>
-      <w:bookmarkStart w:id="20" w:name="_Ref531558143"/>
-      <w:bookmarkStart w:id="21" w:name="_Ref531558157"/>
-      <w:bookmarkStart w:id="22" w:name="_Toc531559516"/>
+      <w:bookmarkStart w:id="19" w:name="_Ref531558143"/>
+      <w:bookmarkStart w:id="20" w:name="_Ref531558157"/>
+      <w:bookmarkStart w:id="21" w:name="_Toc531559516"/>
       <w:r>
         <w:rPr>
           <w:rFonts w:ascii="Times New Roman" w:hAnsi="Times New Roman" w:cs="Times New Roman"/>
@@ -37565,9 +37556,9 @@
         </w:rPr>
         <w:t>Դասակարգում</w:t>
       </w:r>
+      <w:bookmarkEnd w:id="19"/>
       <w:bookmarkEnd w:id="20"/>
       <w:bookmarkEnd w:id="21"/>
-      <w:bookmarkEnd w:id="22"/>
     </w:p>
     <w:p>
       <w:pPr>
@@ -41914,14 +41905,14 @@
       <w:pPr>
         <w:pStyle w:val="Heading3"/>
       </w:pPr>
-      <w:bookmarkStart w:id="23" w:name="_Toc531559517"/>
+      <w:bookmarkStart w:id="22" w:name="_Toc531559517"/>
       <w:r>
         <w:rPr>
           <w:lang w:val="hy-AM"/>
         </w:rPr>
         <w:t>Որոշման սահման</w:t>
       </w:r>
-      <w:bookmarkEnd w:id="23"/>
+      <w:bookmarkEnd w:id="22"/>
     </w:p>
     <w:p>
       <w:pPr>
@@ -41961,7 +41952,7 @@
         </w:rPr>
         <w:t>h</w:t>
       </w:r>
-      <w:bookmarkStart w:id="24" w:name="_Hlk530305228"/>
+      <w:bookmarkStart w:id="23" w:name="_Hlk530305228"/>
       <w:r>
         <w:rPr>
           <w:rFonts w:ascii="Cambria" w:hAnsi="Cambria" w:cs="Cambria"/>
@@ -41971,7 +41962,7 @@
         </w:rPr>
         <w:t>θ</w:t>
       </w:r>
-      <w:bookmarkEnd w:id="24"/>
+      <w:bookmarkEnd w:id="23"/>
       <w:r>
         <w:rPr>
           <w:i/>
@@ -43299,6 +43290,9 @@
       </w:r>
     </w:p>
     <w:p>
+      <w:pPr>
+        <w:jc w:val="center"/>
+      </w:pPr>
       <w:r>
         <w:rPr>
           <w:noProof/>
@@ -43869,7 +43863,7 @@
         </w:rPr>
         <w:t xml:space="preserve"> </w:t>
       </w:r>
-      <w:bookmarkStart w:id="25" w:name="_Hlk530308551"/>
+      <w:bookmarkStart w:id="24" w:name="_Hlk530308551"/>
       <w:r>
         <w:rPr>
           <w:rFonts w:ascii="Times New Roman" w:hAnsi="Times New Roman" w:cs="Times New Roman"/>
@@ -43877,7 +43871,7 @@
         </w:rPr>
         <w:t>≥</w:t>
       </w:r>
-      <w:bookmarkEnd w:id="25"/>
+      <w:bookmarkEnd w:id="24"/>
       <w:r>
         <w:rPr>
           <w:i/>
@@ -44245,6 +44239,9 @@
       </w:r>
     </w:p>
     <w:p>
+      <w:pPr>
+        <w:jc w:val="center"/>
+      </w:pPr>
       <w:r>
         <w:rPr>
           <w:noProof/>
@@ -45122,15 +45119,18 @@
       </w:r>
     </w:p>
     <w:p>
+      <w:pPr>
+        <w:jc w:val="center"/>
+      </w:pPr>
       <w:r>
         <w:rPr>
           <w:noProof/>
           <w:lang w:val="hy-AM"/>
         </w:rPr>
         <w:drawing>
-          <wp:inline distT="0" distB="0" distL="0" distR="0" wp14:anchorId="1F219C90" wp14:editId="04A993B7">
-            <wp:extent cx="2834886" cy="2583404"/>
-            <wp:effectExtent l="0" t="0" r="3810" b="7620"/>
+          <wp:inline distT="0" distB="0" distL="0" distR="0" wp14:anchorId="1F219C90" wp14:editId="49FAA8E7">
+            <wp:extent cx="2834886" cy="2496172"/>
+            <wp:effectExtent l="0" t="0" r="3810" b="0"/>
             <wp:docPr id="6" name="Picture 6"/>
             <wp:cNvGraphicFramePr>
               <a:graphicFrameLocks xmlns:a="http://schemas.openxmlformats.org/drawingml/2006/main" noChangeAspect="1"/>
@@ -45157,7 +45157,7 @@
                   <pic:spPr>
                     <a:xfrm>
                       <a:off x="0" y="0"/>
-                      <a:ext cx="2834886" cy="2583404"/>
+                      <a:ext cx="2834886" cy="2496172"/>
                     </a:xfrm>
                     <a:prstGeom prst="rect">
                       <a:avLst/>
@@ -45173,7 +45173,7 @@
     <w:p>
       <w:pPr>
         <w:pStyle w:val="Caption"/>
-        <w:ind w:left="3600"/>
+        <w:jc w:val="center"/>
         <w:rPr>
           <w:rFonts w:cs="Arial"/>
           <w:color w:val="000000" w:themeColor="text1"/>
@@ -45686,7 +45686,7 @@
                   </m:ctrlPr>
                 </m:sSubPr>
                 <m:e>
-                  <w:bookmarkStart w:id="26" w:name="_Hlk530307969"/>
+                  <w:bookmarkStart w:id="25" w:name="_Hlk530307969"/>
                   <m:r>
                     <w:rPr>
                       <w:rFonts w:ascii="Cambria Math" w:hAnsi="Cambria Math"/>
@@ -45694,7 +45694,7 @@
                     </w:rPr>
                     <m:t>θ</m:t>
                   </m:r>
-                  <w:bookmarkEnd w:id="26"/>
+                  <w:bookmarkEnd w:id="25"/>
                 </m:e>
                 <m:sub>
                   <m:r>
@@ -46760,13 +46760,16 @@
       </w:r>
     </w:p>
     <w:p>
+      <w:pPr>
+        <w:jc w:val="center"/>
+      </w:pPr>
       <w:r>
         <w:rPr>
           <w:noProof/>
           <w:lang w:val="hy-AM"/>
         </w:rPr>
         <w:drawing>
-          <wp:inline distT="0" distB="0" distL="0" distR="0" wp14:anchorId="7E3A87F7" wp14:editId="3CFFA5C9">
+          <wp:inline distT="0" distB="0" distL="0" distR="0" wp14:anchorId="7E3A87F7" wp14:editId="60CBBE96">
             <wp:extent cx="2834886" cy="2583404"/>
             <wp:effectExtent l="0" t="0" r="3810" b="7620"/>
             <wp:docPr id="7" name="Picture 7"/>
@@ -46811,7 +46814,7 @@
     <w:p>
       <w:pPr>
         <w:pStyle w:val="Caption"/>
-        <w:ind w:left="3600"/>
+        <w:jc w:val="center"/>
         <w:rPr>
           <w:rFonts w:eastAsiaTheme="minorEastAsia" w:cs="Arial"/>
           <w:color w:val="000000" w:themeColor="text1"/>
@@ -47232,7 +47235,7 @@
           <w:lang w:val="hy-AM"/>
         </w:rPr>
       </w:pPr>
-      <w:bookmarkStart w:id="27" w:name="_Toc531559518"/>
+      <w:bookmarkStart w:id="26" w:name="_Toc531559518"/>
       <w:proofErr w:type="spellStart"/>
       <w:r>
         <w:rPr>
@@ -47282,7 +47285,7 @@
         </w:rPr>
         <w:t>ֆունկցիան</w:t>
       </w:r>
-      <w:bookmarkEnd w:id="27"/>
+      <w:bookmarkEnd w:id="26"/>
     </w:p>
     <w:p>
       <w:pPr>
@@ -53193,7 +53196,7 @@
           <w:rFonts w:eastAsiaTheme="minorEastAsia"/>
         </w:rPr>
       </w:pPr>
-      <w:bookmarkStart w:id="28" w:name="_Toc531559519"/>
+      <w:bookmarkStart w:id="27" w:name="_Toc531559519"/>
       <w:proofErr w:type="spellStart"/>
       <w:r>
         <w:rPr>
@@ -53222,7 +53225,7 @@
         </w:rPr>
         <w:t>)</w:t>
       </w:r>
-      <w:bookmarkEnd w:id="28"/>
+      <w:bookmarkEnd w:id="27"/>
     </w:p>
     <w:p>
       <w:pPr>
@@ -53606,7 +53609,7 @@
       <w:r>
         <w:t xml:space="preserve"> </w:t>
       </w:r>
-      <w:bookmarkStart w:id="29" w:name="_Hlk530320445"/>
+      <w:bookmarkStart w:id="28" w:name="_Hlk530320445"/>
       <w:r>
         <w:rPr>
           <w:i/>
@@ -53628,7 +53631,7 @@
         </w:rPr>
         <w:t>ի</w:t>
       </w:r>
-      <w:bookmarkEnd w:id="29"/>
+      <w:bookmarkEnd w:id="28"/>
       <w:r>
         <w:rPr>
           <w:i/>
@@ -54168,7 +54171,7 @@
         </m:oMath>
       </m:oMathPara>
     </w:p>
-    <w:bookmarkStart w:id="30" w:name="_Hlk530321032"/>
+    <w:bookmarkStart w:id="29" w:name="_Hlk530321032"/>
     <w:p>
       <w:pPr>
         <w:rPr>
@@ -54245,7 +54248,7 @@
               </m:r>
             </m:e>
           </m:d>
-          <w:bookmarkEnd w:id="30"/>
+          <w:bookmarkEnd w:id="29"/>
           <m:r>
             <m:rPr>
               <m:sty m:val="p"/>
@@ -55312,7 +55315,7 @@
       <w:pPr>
         <w:pStyle w:val="Heading2"/>
       </w:pPr>
-      <w:bookmarkStart w:id="31" w:name="_Toc531559520"/>
+      <w:bookmarkStart w:id="30" w:name="_Toc531559520"/>
       <w:r>
         <w:rPr>
           <w:rFonts w:ascii="Times New Roman" w:hAnsi="Times New Roman" w:cs="Times New Roman"/>
@@ -55334,7 +55337,7 @@
         </w:rPr>
         <w:t>հավասարում</w:t>
       </w:r>
-      <w:bookmarkEnd w:id="31"/>
+      <w:bookmarkEnd w:id="30"/>
     </w:p>
     <w:p>
       <w:pPr>
@@ -59276,7 +59279,7 @@
           <w:rFonts w:eastAsiaTheme="minorEastAsia"/>
         </w:rPr>
       </w:pPr>
-      <w:bookmarkStart w:id="32" w:name="_Toc531559521"/>
+      <w:bookmarkStart w:id="31" w:name="_Toc531559521"/>
       <w:proofErr w:type="spellStart"/>
       <w:r>
         <w:rPr>
@@ -59298,7 +59301,7 @@
         </w:rPr>
         <w:t>ցանցեր</w:t>
       </w:r>
-      <w:bookmarkEnd w:id="32"/>
+      <w:bookmarkEnd w:id="31"/>
       <w:proofErr w:type="spellEnd"/>
     </w:p>
     <w:p>
@@ -61459,9 +61462,9 @@
           <w:noProof/>
         </w:rPr>
         <w:drawing>
-          <wp:inline distT="0" distB="0" distL="0" distR="0" wp14:anchorId="35771AFC" wp14:editId="02608F81">
-            <wp:extent cx="5943600" cy="3199130"/>
-            <wp:effectExtent l="0" t="0" r="0" b="1270"/>
+          <wp:inline distT="0" distB="0" distL="0" distR="0" wp14:anchorId="35771AFC" wp14:editId="711A6C22">
+            <wp:extent cx="4148017" cy="2232660"/>
+            <wp:effectExtent l="0" t="0" r="5080" b="0"/>
             <wp:docPr id="9" name="Picture 9"/>
             <wp:cNvGraphicFramePr>
               <a:graphicFrameLocks xmlns:a="http://schemas.openxmlformats.org/drawingml/2006/main" noChangeAspect="1"/>
@@ -61488,7 +61491,7 @@
                   <pic:spPr>
                     <a:xfrm>
                       <a:off x="0" y="0"/>
-                      <a:ext cx="5943600" cy="3199130"/>
+                      <a:ext cx="4200746" cy="2261041"/>
                     </a:xfrm>
                     <a:prstGeom prst="rect">
                       <a:avLst/>
@@ -61500,6 +61503,8 @@
           </wp:inline>
         </w:drawing>
       </w:r>
+      <w:bookmarkStart w:id="32" w:name="_GoBack"/>
+      <w:bookmarkEnd w:id="32"/>
     </w:p>
     <w:p>
       <w:pPr>
@@ -63201,645 +63206,645 @@
         <w:rPr>
           <w:rFonts w:ascii="Times New Roman" w:hAnsi="Times New Roman" w:cs="Times New Roman"/>
         </w:rPr>
+        <w:t>Ցանցը</w:t>
+      </w:r>
+      <w:proofErr w:type="spellEnd"/>
+      <w:r>
+        <w:t xml:space="preserve"> </w:t>
+      </w:r>
+      <w:proofErr w:type="spellStart"/>
+      <w:r>
+        <w:rPr>
+          <w:rFonts w:ascii="Times New Roman" w:hAnsi="Times New Roman" w:cs="Times New Roman"/>
+        </w:rPr>
+        <w:t>բաժանվում</w:t>
+      </w:r>
+      <w:proofErr w:type="spellEnd"/>
+      <w:r>
+        <w:t xml:space="preserve"> </w:t>
+      </w:r>
+      <w:r>
+        <w:rPr>
+          <w:rFonts w:ascii="Times New Roman" w:hAnsi="Times New Roman" w:cs="Times New Roman"/>
+        </w:rPr>
+        <w:t>է</w:t>
+      </w:r>
+      <w:r>
+        <w:t xml:space="preserve"> </w:t>
+      </w:r>
+      <w:proofErr w:type="spellStart"/>
+      <w:r>
+        <w:rPr>
+          <w:rFonts w:ascii="Times New Roman" w:hAnsi="Times New Roman" w:cs="Times New Roman"/>
+        </w:rPr>
+        <w:t>շերտերի</w:t>
+      </w:r>
+      <w:proofErr w:type="spellEnd"/>
+      <w:r>
+        <w:t xml:space="preserve"> (layers)</w:t>
+      </w:r>
+      <w:r>
+        <w:rPr>
+          <w:rFonts w:ascii="Times New Roman" w:hAnsi="Times New Roman" w:cs="Times New Roman"/>
+        </w:rPr>
+        <w:t>։</w:t>
+      </w:r>
+      <w:r>
+        <w:t xml:space="preserve"> </w:t>
+      </w:r>
+      <w:proofErr w:type="spellStart"/>
+      <w:r>
+        <w:rPr>
+          <w:rFonts w:ascii="Times New Roman" w:hAnsi="Times New Roman" w:cs="Times New Roman"/>
+        </w:rPr>
+        <w:t>Առաջին</w:t>
+      </w:r>
+      <w:proofErr w:type="spellEnd"/>
+      <w:r>
+        <w:t xml:space="preserve"> </w:t>
+      </w:r>
+      <w:proofErr w:type="spellStart"/>
+      <w:r>
+        <w:rPr>
+          <w:rFonts w:ascii="Times New Roman" w:hAnsi="Times New Roman" w:cs="Times New Roman"/>
+        </w:rPr>
+        <w:t>շերտը</w:t>
+      </w:r>
+      <w:proofErr w:type="spellEnd"/>
+      <w:r>
+        <w:t xml:space="preserve"> </w:t>
+      </w:r>
+      <w:proofErr w:type="spellStart"/>
+      <w:r>
+        <w:rPr>
+          <w:rFonts w:ascii="Times New Roman" w:hAnsi="Times New Roman" w:cs="Times New Roman"/>
+        </w:rPr>
+        <w:t>անվանում</w:t>
+      </w:r>
+      <w:proofErr w:type="spellEnd"/>
+      <w:r>
+        <w:t xml:space="preserve"> </w:t>
+      </w:r>
+      <w:proofErr w:type="spellStart"/>
+      <w:r>
+        <w:rPr>
+          <w:rFonts w:ascii="Times New Roman" w:hAnsi="Times New Roman" w:cs="Times New Roman"/>
+        </w:rPr>
+        <w:t>են</w:t>
+      </w:r>
+      <w:proofErr w:type="spellEnd"/>
+      <w:r>
+        <w:t xml:space="preserve"> </w:t>
+      </w:r>
+      <w:proofErr w:type="spellStart"/>
+      <w:r>
+        <w:rPr>
+          <w:rFonts w:ascii="Times New Roman" w:hAnsi="Times New Roman" w:cs="Times New Roman"/>
+        </w:rPr>
+        <w:t>մուտքային</w:t>
+      </w:r>
+      <w:proofErr w:type="spellEnd"/>
+      <w:r>
+        <w:t xml:space="preserve"> </w:t>
+      </w:r>
+      <w:proofErr w:type="spellStart"/>
+      <w:r>
+        <w:rPr>
+          <w:rFonts w:ascii="Times New Roman" w:hAnsi="Times New Roman" w:cs="Times New Roman"/>
+        </w:rPr>
+        <w:t>շերտ</w:t>
+      </w:r>
+      <w:proofErr w:type="spellEnd"/>
+      <w:r>
+        <w:t>,</w:t>
+      </w:r>
+      <w:r>
+        <w:t xml:space="preserve"> </w:t>
+      </w:r>
+      <w:proofErr w:type="spellStart"/>
+      <w:r>
+        <w:rPr>
+          <w:rFonts w:ascii="Times New Roman" w:hAnsi="Times New Roman" w:cs="Times New Roman"/>
+        </w:rPr>
+        <w:t>քանի</w:t>
+      </w:r>
+      <w:proofErr w:type="spellEnd"/>
+      <w:r>
+        <w:t xml:space="preserve"> </w:t>
+      </w:r>
+      <w:proofErr w:type="spellStart"/>
+      <w:r>
+        <w:rPr>
+          <w:rFonts w:ascii="Times New Roman" w:hAnsi="Times New Roman" w:cs="Times New Roman"/>
+        </w:rPr>
+        <w:t>որ</w:t>
+      </w:r>
+      <w:proofErr w:type="spellEnd"/>
+      <w:r>
+        <w:t xml:space="preserve"> </w:t>
+      </w:r>
+      <w:proofErr w:type="spellStart"/>
+      <w:r>
+        <w:rPr>
+          <w:rFonts w:ascii="Times New Roman" w:hAnsi="Times New Roman" w:cs="Times New Roman"/>
+        </w:rPr>
+        <w:t>սա</w:t>
+      </w:r>
+      <w:proofErr w:type="spellEnd"/>
+      <w:r>
+        <w:t xml:space="preserve"> </w:t>
+      </w:r>
+      <w:proofErr w:type="spellStart"/>
+      <w:r>
+        <w:rPr>
+          <w:rFonts w:ascii="Times New Roman" w:hAnsi="Times New Roman" w:cs="Times New Roman"/>
+        </w:rPr>
+        <w:t>այն</w:t>
+      </w:r>
+      <w:proofErr w:type="spellEnd"/>
+      <w:r>
+        <w:t xml:space="preserve"> </w:t>
+      </w:r>
+      <w:proofErr w:type="spellStart"/>
+      <w:r>
+        <w:rPr>
+          <w:rFonts w:ascii="Times New Roman" w:hAnsi="Times New Roman" w:cs="Times New Roman"/>
+        </w:rPr>
+        <w:t>շերտն</w:t>
+      </w:r>
+      <w:proofErr w:type="spellEnd"/>
+      <w:r>
+        <w:t xml:space="preserve"> </w:t>
+      </w:r>
+      <w:r>
+        <w:rPr>
+          <w:rFonts w:ascii="Times New Roman" w:hAnsi="Times New Roman" w:cs="Times New Roman"/>
+        </w:rPr>
+        <w:t>է</w:t>
+      </w:r>
+      <w:r>
+        <w:t xml:space="preserve"> </w:t>
+      </w:r>
+      <w:proofErr w:type="spellStart"/>
+      <w:r>
+        <w:rPr>
+          <w:rFonts w:ascii="Times New Roman" w:hAnsi="Times New Roman" w:cs="Times New Roman"/>
+        </w:rPr>
+        <w:t>որտեղ</w:t>
+      </w:r>
+      <w:proofErr w:type="spellEnd"/>
+      <w:r>
+        <w:t xml:space="preserve"> </w:t>
+      </w:r>
+      <w:proofErr w:type="spellStart"/>
+      <w:r>
+        <w:rPr>
+          <w:rFonts w:ascii="Times New Roman" w:hAnsi="Times New Roman" w:cs="Times New Roman"/>
+        </w:rPr>
+        <w:t>գտնվում</w:t>
+      </w:r>
+      <w:proofErr w:type="spellEnd"/>
+      <w:r>
+        <w:t xml:space="preserve"> </w:t>
+      </w:r>
+      <w:proofErr w:type="spellStart"/>
+      <w:r>
+        <w:rPr>
+          <w:rFonts w:ascii="Times New Roman" w:hAnsi="Times New Roman" w:cs="Times New Roman"/>
+        </w:rPr>
+        <w:t>են</w:t>
+      </w:r>
+      <w:proofErr w:type="spellEnd"/>
+      <w:r>
+        <w:t xml:space="preserve"> </w:t>
+      </w:r>
+      <w:proofErr w:type="spellStart"/>
+      <w:r>
+        <w:rPr>
+          <w:rFonts w:ascii="Times New Roman" w:hAnsi="Times New Roman" w:cs="Times New Roman"/>
+        </w:rPr>
+        <w:t>հատկությունները</w:t>
+      </w:r>
+      <w:proofErr w:type="spellEnd"/>
+      <w:r>
+        <w:rPr>
+          <w:rFonts w:ascii="Times New Roman" w:hAnsi="Times New Roman" w:cs="Times New Roman"/>
+        </w:rPr>
+        <w:t>։</w:t>
+      </w:r>
+      <w:r>
+        <w:t xml:space="preserve"> </w:t>
+      </w:r>
+      <w:proofErr w:type="spellStart"/>
+      <w:r>
+        <w:rPr>
+          <w:rFonts w:ascii="Times New Roman" w:hAnsi="Times New Roman" w:cs="Times New Roman"/>
+        </w:rPr>
+        <w:t>Վերջին</w:t>
+      </w:r>
+      <w:proofErr w:type="spellEnd"/>
+      <w:r>
+        <w:t xml:space="preserve"> </w:t>
+      </w:r>
+      <w:proofErr w:type="spellStart"/>
+      <w:r>
+        <w:rPr>
+          <w:rFonts w:ascii="Times New Roman" w:hAnsi="Times New Roman" w:cs="Times New Roman"/>
+        </w:rPr>
+        <w:t>շերտը</w:t>
+      </w:r>
+      <w:proofErr w:type="spellEnd"/>
+      <w:r>
+        <w:t xml:space="preserve"> </w:t>
+      </w:r>
+      <w:proofErr w:type="spellStart"/>
+      <w:r>
+        <w:rPr>
+          <w:rFonts w:ascii="Times New Roman" w:hAnsi="Times New Roman" w:cs="Times New Roman"/>
+        </w:rPr>
+        <w:t>անվանում</w:t>
+      </w:r>
+      <w:proofErr w:type="spellEnd"/>
+      <w:r>
+        <w:t xml:space="preserve"> </w:t>
+      </w:r>
+      <w:proofErr w:type="spellStart"/>
+      <w:r>
+        <w:rPr>
+          <w:rFonts w:ascii="Times New Roman" w:hAnsi="Times New Roman" w:cs="Times New Roman"/>
+        </w:rPr>
+        <w:t>են</w:t>
+      </w:r>
+      <w:proofErr w:type="spellEnd"/>
+      <w:r>
+        <w:t xml:space="preserve"> </w:t>
+      </w:r>
+      <w:proofErr w:type="spellStart"/>
+      <w:r>
+        <w:rPr>
+          <w:rFonts w:ascii="Times New Roman" w:hAnsi="Times New Roman" w:cs="Times New Roman"/>
+        </w:rPr>
+        <w:t>ելքային</w:t>
+      </w:r>
+      <w:proofErr w:type="spellEnd"/>
+      <w:r>
+        <w:t xml:space="preserve"> </w:t>
+      </w:r>
+      <w:proofErr w:type="spellStart"/>
+      <w:r>
+        <w:rPr>
+          <w:rFonts w:ascii="Times New Roman" w:hAnsi="Times New Roman" w:cs="Times New Roman"/>
+        </w:rPr>
+        <w:t>շերտ</w:t>
+      </w:r>
+      <w:proofErr w:type="spellEnd"/>
+      <w:r>
+        <w:t xml:space="preserve">, </w:t>
+      </w:r>
+      <w:proofErr w:type="spellStart"/>
+      <w:r>
+        <w:rPr>
+          <w:rFonts w:ascii="Times New Roman" w:hAnsi="Times New Roman" w:cs="Times New Roman"/>
+        </w:rPr>
+        <w:t>այն</w:t>
+      </w:r>
+      <w:proofErr w:type="spellEnd"/>
+      <w:r>
+        <w:t xml:space="preserve"> </w:t>
+      </w:r>
+      <w:proofErr w:type="spellStart"/>
+      <w:r>
+        <w:rPr>
+          <w:rFonts w:ascii="Times New Roman" w:hAnsi="Times New Roman" w:cs="Times New Roman"/>
+        </w:rPr>
+        <w:t>հաշվարկում</w:t>
+      </w:r>
+      <w:proofErr w:type="spellEnd"/>
+      <w:r>
+        <w:t xml:space="preserve"> </w:t>
+      </w:r>
+      <w:r>
+        <w:rPr>
+          <w:rFonts w:ascii="Times New Roman" w:hAnsi="Times New Roman" w:cs="Times New Roman"/>
+        </w:rPr>
+        <w:t>է</w:t>
+      </w:r>
+      <w:r>
+        <w:t xml:space="preserve"> </w:t>
+      </w:r>
+      <w:proofErr w:type="spellStart"/>
+      <w:r>
+        <w:rPr>
+          <w:rFonts w:ascii="Times New Roman" w:hAnsi="Times New Roman" w:cs="Times New Roman"/>
+        </w:rPr>
+        <w:t>հիպոթեզ</w:t>
+      </w:r>
+      <w:proofErr w:type="spellEnd"/>
+      <w:r>
+        <w:t xml:space="preserve"> </w:t>
+      </w:r>
+      <w:proofErr w:type="spellStart"/>
+      <w:r>
+        <w:rPr>
+          <w:rFonts w:ascii="Times New Roman" w:hAnsi="Times New Roman" w:cs="Times New Roman"/>
+        </w:rPr>
+        <w:t>ֆունկցիայի</w:t>
+      </w:r>
+      <w:proofErr w:type="spellEnd"/>
+      <w:r>
+        <w:t xml:space="preserve"> </w:t>
+      </w:r>
+      <w:proofErr w:type="spellStart"/>
+      <w:r>
+        <w:rPr>
+          <w:rFonts w:ascii="Times New Roman" w:hAnsi="Times New Roman" w:cs="Times New Roman"/>
+        </w:rPr>
+        <w:t>վերջնական</w:t>
+      </w:r>
+      <w:proofErr w:type="spellEnd"/>
+      <w:r>
+        <w:t xml:space="preserve"> </w:t>
+      </w:r>
+      <w:proofErr w:type="spellStart"/>
+      <w:r>
+        <w:rPr>
+          <w:rFonts w:ascii="Times New Roman" w:hAnsi="Times New Roman" w:cs="Times New Roman"/>
+        </w:rPr>
+        <w:t>արժեքը</w:t>
+      </w:r>
+      <w:proofErr w:type="spellEnd"/>
+      <w:r>
+        <w:rPr>
+          <w:rFonts w:ascii="Times New Roman" w:hAnsi="Times New Roman" w:cs="Times New Roman"/>
+        </w:rPr>
+        <w:t>։</w:t>
+      </w:r>
+      <w:r>
+        <w:t xml:space="preserve"> </w:t>
+      </w:r>
+      <w:proofErr w:type="spellStart"/>
+      <w:r>
+        <w:rPr>
+          <w:rFonts w:ascii="Times New Roman" w:hAnsi="Times New Roman" w:cs="Times New Roman"/>
+        </w:rPr>
+        <w:t>Առաջին</w:t>
+      </w:r>
+      <w:proofErr w:type="spellEnd"/>
+      <w:r>
+        <w:t xml:space="preserve"> </w:t>
+      </w:r>
+      <w:r>
+        <w:rPr>
+          <w:rFonts w:ascii="Times New Roman" w:hAnsi="Times New Roman" w:cs="Times New Roman"/>
+        </w:rPr>
+        <w:t>և</w:t>
+      </w:r>
+      <w:r>
+        <w:t xml:space="preserve"> </w:t>
+      </w:r>
+      <w:proofErr w:type="spellStart"/>
+      <w:r>
+        <w:rPr>
+          <w:rFonts w:ascii="Times New Roman" w:hAnsi="Times New Roman" w:cs="Times New Roman"/>
+        </w:rPr>
+        <w:t>վերջին</w:t>
+      </w:r>
+      <w:proofErr w:type="spellEnd"/>
+      <w:r>
+        <w:t xml:space="preserve"> </w:t>
+      </w:r>
+      <w:proofErr w:type="spellStart"/>
+      <w:r>
+        <w:rPr>
+          <w:rFonts w:ascii="Times New Roman" w:hAnsi="Times New Roman" w:cs="Times New Roman"/>
+        </w:rPr>
+        <w:t>շերտերի</w:t>
+      </w:r>
+      <w:proofErr w:type="spellEnd"/>
+      <w:r>
+        <w:t xml:space="preserve"> </w:t>
+      </w:r>
+      <w:proofErr w:type="spellStart"/>
+      <w:r>
+        <w:rPr>
+          <w:rFonts w:ascii="Times New Roman" w:hAnsi="Times New Roman" w:cs="Times New Roman"/>
+        </w:rPr>
+        <w:t>միջև</w:t>
+      </w:r>
+      <w:proofErr w:type="spellEnd"/>
+      <w:r>
+        <w:t xml:space="preserve"> </w:t>
+      </w:r>
+      <w:proofErr w:type="spellStart"/>
+      <w:r>
+        <w:rPr>
+          <w:rFonts w:ascii="Times New Roman" w:hAnsi="Times New Roman" w:cs="Times New Roman"/>
+        </w:rPr>
+        <w:t>ընկաց</w:t>
+      </w:r>
+      <w:proofErr w:type="spellEnd"/>
+      <w:r>
+        <w:t xml:space="preserve"> </w:t>
+      </w:r>
+      <w:proofErr w:type="spellStart"/>
+      <w:r>
+        <w:rPr>
+          <w:rFonts w:ascii="Times New Roman" w:hAnsi="Times New Roman" w:cs="Times New Roman"/>
+        </w:rPr>
+        <w:t>բոլոր</w:t>
+      </w:r>
+      <w:proofErr w:type="spellEnd"/>
+      <w:r>
+        <w:t xml:space="preserve"> </w:t>
+      </w:r>
+      <w:proofErr w:type="spellStart"/>
+      <w:r>
+        <w:rPr>
+          <w:rFonts w:ascii="Times New Roman" w:hAnsi="Times New Roman" w:cs="Times New Roman"/>
+        </w:rPr>
+        <w:t>մնացած</w:t>
+      </w:r>
+      <w:proofErr w:type="spellEnd"/>
+      <w:r>
+        <w:t xml:space="preserve"> </w:t>
+      </w:r>
+      <w:proofErr w:type="spellStart"/>
+      <w:r>
+        <w:rPr>
+          <w:rFonts w:ascii="Times New Roman" w:hAnsi="Times New Roman" w:cs="Times New Roman"/>
+        </w:rPr>
+        <w:t>շերտերն</w:t>
+      </w:r>
+      <w:proofErr w:type="spellEnd"/>
+      <w:r>
+        <w:t xml:space="preserve"> </w:t>
+      </w:r>
+      <w:proofErr w:type="spellStart"/>
+      <w:r>
+        <w:rPr>
+          <w:rFonts w:ascii="Times New Roman" w:hAnsi="Times New Roman" w:cs="Times New Roman"/>
+        </w:rPr>
+        <w:t>անվանում</w:t>
+      </w:r>
+      <w:proofErr w:type="spellEnd"/>
+      <w:r>
+        <w:t xml:space="preserve"> </w:t>
+      </w:r>
+      <w:proofErr w:type="spellStart"/>
+      <w:r>
+        <w:rPr>
+          <w:rFonts w:ascii="Times New Roman" w:hAnsi="Times New Roman" w:cs="Times New Roman"/>
+        </w:rPr>
+        <w:t>են</w:t>
+      </w:r>
+      <w:proofErr w:type="spellEnd"/>
+      <w:r>
+        <w:t xml:space="preserve"> </w:t>
+      </w:r>
+      <w:proofErr w:type="spellStart"/>
+      <w:r>
+        <w:rPr>
+          <w:rFonts w:ascii="Times New Roman" w:hAnsi="Times New Roman" w:cs="Times New Roman"/>
+        </w:rPr>
+        <w:t>թաքնված</w:t>
+      </w:r>
+      <w:proofErr w:type="spellEnd"/>
+      <w:r>
+        <w:t xml:space="preserve"> </w:t>
+      </w:r>
+      <w:proofErr w:type="spellStart"/>
+      <w:r>
+        <w:rPr>
+          <w:rFonts w:ascii="Times New Roman" w:hAnsi="Times New Roman" w:cs="Times New Roman"/>
+        </w:rPr>
+        <w:t>շերտեր</w:t>
+      </w:r>
+      <w:proofErr w:type="spellEnd"/>
+      <w:r>
+        <w:rPr>
+          <w:rFonts w:ascii="Times New Roman" w:hAnsi="Times New Roman" w:cs="Times New Roman"/>
+        </w:rPr>
+        <w:t>։</w:t>
+      </w:r>
+      <w:r>
+        <w:t xml:space="preserve"> </w:t>
+      </w:r>
+      <w:proofErr w:type="spellStart"/>
+      <w:r>
+        <w:rPr>
+          <w:rFonts w:ascii="Times New Roman" w:hAnsi="Times New Roman" w:cs="Times New Roman"/>
+        </w:rPr>
+        <w:t>Վերջիններս</w:t>
+      </w:r>
+      <w:proofErr w:type="spellEnd"/>
+      <w:r>
+        <w:t xml:space="preserve"> </w:t>
+      </w:r>
+      <w:proofErr w:type="spellStart"/>
+      <w:r>
+        <w:rPr>
+          <w:rFonts w:ascii="Times New Roman" w:hAnsi="Times New Roman" w:cs="Times New Roman"/>
+        </w:rPr>
+        <w:t>թաքնված</w:t>
+      </w:r>
+      <w:proofErr w:type="spellEnd"/>
+      <w:r>
+        <w:t xml:space="preserve"> </w:t>
+      </w:r>
+      <w:proofErr w:type="spellStart"/>
+      <w:r>
+        <w:rPr>
+          <w:rFonts w:ascii="Times New Roman" w:hAnsi="Times New Roman" w:cs="Times New Roman"/>
+        </w:rPr>
+        <w:t>են</w:t>
+      </w:r>
+      <w:proofErr w:type="spellEnd"/>
+      <w:r>
+        <w:t xml:space="preserve">, </w:t>
+      </w:r>
+      <w:proofErr w:type="spellStart"/>
+      <w:r>
+        <w:rPr>
+          <w:rFonts w:ascii="Times New Roman" w:hAnsi="Times New Roman" w:cs="Times New Roman"/>
+        </w:rPr>
+        <w:t>քանի</w:t>
+      </w:r>
+      <w:proofErr w:type="spellEnd"/>
+      <w:r>
+        <w:t xml:space="preserve"> </w:t>
+      </w:r>
+      <w:proofErr w:type="spellStart"/>
+      <w:r>
+        <w:rPr>
+          <w:rFonts w:ascii="Times New Roman" w:hAnsi="Times New Roman" w:cs="Times New Roman"/>
+        </w:rPr>
+        <w:t>որ</w:t>
+      </w:r>
+      <w:proofErr w:type="spellEnd"/>
+      <w:r>
+        <w:t xml:space="preserve"> </w:t>
+      </w:r>
+      <w:proofErr w:type="spellStart"/>
+      <w:r>
+        <w:rPr>
+          <w:rFonts w:ascii="Times New Roman" w:hAnsi="Times New Roman" w:cs="Times New Roman"/>
+        </w:rPr>
+        <w:t>ուսուցման</w:t>
+      </w:r>
+      <w:proofErr w:type="spellEnd"/>
+      <w:r>
+        <w:t xml:space="preserve"> </w:t>
+      </w:r>
+      <w:proofErr w:type="spellStart"/>
+      <w:r>
+        <w:rPr>
+          <w:rFonts w:ascii="Times New Roman" w:hAnsi="Times New Roman" w:cs="Times New Roman"/>
+        </w:rPr>
+        <w:t>ընթացքում</w:t>
+      </w:r>
+      <w:proofErr w:type="spellEnd"/>
+      <w:r>
+        <w:t xml:space="preserve"> </w:t>
+      </w:r>
+      <w:proofErr w:type="spellStart"/>
+      <w:r>
+        <w:rPr>
+          <w:rFonts w:ascii="Times New Roman" w:hAnsi="Times New Roman" w:cs="Times New Roman"/>
+        </w:rPr>
+        <w:t>նրանց</w:t>
+      </w:r>
+      <w:proofErr w:type="spellEnd"/>
+      <w:r>
+        <w:t xml:space="preserve"> </w:t>
+      </w:r>
+      <w:proofErr w:type="spellStart"/>
+      <w:r>
+        <w:rPr>
+          <w:rFonts w:ascii="Times New Roman" w:hAnsi="Times New Roman" w:cs="Times New Roman"/>
+        </w:rPr>
+        <w:t>արժեքներին</w:t>
+      </w:r>
+      <w:proofErr w:type="spellEnd"/>
+      <w:r>
+        <w:t xml:space="preserve"> </w:t>
+      </w:r>
+      <w:proofErr w:type="spellStart"/>
+      <w:r>
+        <w:rPr>
+          <w:rFonts w:ascii="Times New Roman" w:hAnsi="Times New Roman" w:cs="Times New Roman"/>
+        </w:rPr>
+        <w:t>չենք</w:t>
+      </w:r>
+      <w:proofErr w:type="spellEnd"/>
+      <w:r>
+        <w:t xml:space="preserve"> </w:t>
+      </w:r>
+      <w:proofErr w:type="spellStart"/>
+      <w:r>
+        <w:rPr>
+          <w:rFonts w:ascii="Times New Roman" w:hAnsi="Times New Roman" w:cs="Times New Roman"/>
+        </w:rPr>
         <w:lastRenderedPageBreak/>
-        <w:t>Ցանցը</w:t>
-      </w:r>
-      <w:proofErr w:type="spellEnd"/>
-      <w:r>
-        <w:t xml:space="preserve"> </w:t>
-      </w:r>
-      <w:proofErr w:type="spellStart"/>
-      <w:r>
-        <w:rPr>
-          <w:rFonts w:ascii="Times New Roman" w:hAnsi="Times New Roman" w:cs="Times New Roman"/>
-        </w:rPr>
-        <w:t>բաժանվում</w:t>
-      </w:r>
-      <w:proofErr w:type="spellEnd"/>
-      <w:r>
-        <w:t xml:space="preserve"> </w:t>
-      </w:r>
-      <w:r>
-        <w:rPr>
-          <w:rFonts w:ascii="Times New Roman" w:hAnsi="Times New Roman" w:cs="Times New Roman"/>
-        </w:rPr>
-        <w:t>է</w:t>
-      </w:r>
-      <w:r>
-        <w:t xml:space="preserve"> </w:t>
-      </w:r>
-      <w:proofErr w:type="spellStart"/>
-      <w:r>
-        <w:rPr>
-          <w:rFonts w:ascii="Times New Roman" w:hAnsi="Times New Roman" w:cs="Times New Roman"/>
-        </w:rPr>
-        <w:t>շերտերի</w:t>
-      </w:r>
-      <w:proofErr w:type="spellEnd"/>
-      <w:r>
-        <w:t xml:space="preserve"> (layers)</w:t>
-      </w:r>
-      <w:r>
-        <w:rPr>
-          <w:rFonts w:ascii="Times New Roman" w:hAnsi="Times New Roman" w:cs="Times New Roman"/>
-        </w:rPr>
-        <w:t>։</w:t>
-      </w:r>
-      <w:r>
-        <w:t xml:space="preserve"> </w:t>
-      </w:r>
-      <w:proofErr w:type="spellStart"/>
-      <w:r>
-        <w:rPr>
-          <w:rFonts w:ascii="Times New Roman" w:hAnsi="Times New Roman" w:cs="Times New Roman"/>
-        </w:rPr>
-        <w:t>Առաջին</w:t>
-      </w:r>
-      <w:proofErr w:type="spellEnd"/>
-      <w:r>
-        <w:t xml:space="preserve"> </w:t>
-      </w:r>
-      <w:proofErr w:type="spellStart"/>
-      <w:r>
-        <w:rPr>
-          <w:rFonts w:ascii="Times New Roman" w:hAnsi="Times New Roman" w:cs="Times New Roman"/>
-        </w:rPr>
-        <w:t>շերտը</w:t>
-      </w:r>
-      <w:proofErr w:type="spellEnd"/>
-      <w:r>
-        <w:t xml:space="preserve"> </w:t>
-      </w:r>
-      <w:proofErr w:type="spellStart"/>
-      <w:r>
-        <w:rPr>
-          <w:rFonts w:ascii="Times New Roman" w:hAnsi="Times New Roman" w:cs="Times New Roman"/>
-        </w:rPr>
-        <w:t>անվանում</w:t>
-      </w:r>
-      <w:proofErr w:type="spellEnd"/>
-      <w:r>
-        <w:t xml:space="preserve"> </w:t>
-      </w:r>
-      <w:proofErr w:type="spellStart"/>
-      <w:r>
-        <w:rPr>
-          <w:rFonts w:ascii="Times New Roman" w:hAnsi="Times New Roman" w:cs="Times New Roman"/>
-        </w:rPr>
-        <w:t>են</w:t>
-      </w:r>
-      <w:proofErr w:type="spellEnd"/>
-      <w:r>
-        <w:t xml:space="preserve"> </w:t>
-      </w:r>
-      <w:proofErr w:type="spellStart"/>
-      <w:r>
-        <w:rPr>
-          <w:rFonts w:ascii="Times New Roman" w:hAnsi="Times New Roman" w:cs="Times New Roman"/>
-        </w:rPr>
-        <w:t>մուտքային</w:t>
-      </w:r>
-      <w:proofErr w:type="spellEnd"/>
-      <w:r>
-        <w:t xml:space="preserve"> </w:t>
-      </w:r>
-      <w:proofErr w:type="spellStart"/>
-      <w:r>
-        <w:rPr>
-          <w:rFonts w:ascii="Times New Roman" w:hAnsi="Times New Roman" w:cs="Times New Roman"/>
-        </w:rPr>
-        <w:t>շերտ</w:t>
-      </w:r>
-      <w:proofErr w:type="spellEnd"/>
-      <w:r>
-        <w:t>,</w:t>
-      </w:r>
-      <w:r>
-        <w:t xml:space="preserve"> </w:t>
-      </w:r>
-      <w:proofErr w:type="spellStart"/>
-      <w:r>
-        <w:rPr>
-          <w:rFonts w:ascii="Times New Roman" w:hAnsi="Times New Roman" w:cs="Times New Roman"/>
-        </w:rPr>
-        <w:t>քանի</w:t>
-      </w:r>
-      <w:proofErr w:type="spellEnd"/>
-      <w:r>
-        <w:t xml:space="preserve"> </w:t>
-      </w:r>
-      <w:proofErr w:type="spellStart"/>
-      <w:r>
-        <w:rPr>
-          <w:rFonts w:ascii="Times New Roman" w:hAnsi="Times New Roman" w:cs="Times New Roman"/>
-        </w:rPr>
-        <w:t>որ</w:t>
-      </w:r>
-      <w:proofErr w:type="spellEnd"/>
-      <w:r>
-        <w:t xml:space="preserve"> </w:t>
-      </w:r>
-      <w:proofErr w:type="spellStart"/>
-      <w:r>
-        <w:rPr>
-          <w:rFonts w:ascii="Times New Roman" w:hAnsi="Times New Roman" w:cs="Times New Roman"/>
-        </w:rPr>
-        <w:t>սա</w:t>
-      </w:r>
-      <w:proofErr w:type="spellEnd"/>
-      <w:r>
-        <w:t xml:space="preserve"> </w:t>
-      </w:r>
-      <w:proofErr w:type="spellStart"/>
-      <w:r>
-        <w:rPr>
-          <w:rFonts w:ascii="Times New Roman" w:hAnsi="Times New Roman" w:cs="Times New Roman"/>
-        </w:rPr>
-        <w:t>այն</w:t>
-      </w:r>
-      <w:proofErr w:type="spellEnd"/>
-      <w:r>
-        <w:t xml:space="preserve"> </w:t>
-      </w:r>
-      <w:proofErr w:type="spellStart"/>
-      <w:r>
-        <w:rPr>
-          <w:rFonts w:ascii="Times New Roman" w:hAnsi="Times New Roman" w:cs="Times New Roman"/>
-        </w:rPr>
-        <w:t>շերտն</w:t>
-      </w:r>
-      <w:proofErr w:type="spellEnd"/>
-      <w:r>
-        <w:t xml:space="preserve"> </w:t>
-      </w:r>
-      <w:r>
-        <w:rPr>
-          <w:rFonts w:ascii="Times New Roman" w:hAnsi="Times New Roman" w:cs="Times New Roman"/>
-        </w:rPr>
-        <w:t>է</w:t>
-      </w:r>
-      <w:r>
-        <w:t xml:space="preserve"> </w:t>
-      </w:r>
-      <w:proofErr w:type="spellStart"/>
-      <w:r>
-        <w:rPr>
-          <w:rFonts w:ascii="Times New Roman" w:hAnsi="Times New Roman" w:cs="Times New Roman"/>
-        </w:rPr>
-        <w:t>որտեղ</w:t>
-      </w:r>
-      <w:proofErr w:type="spellEnd"/>
-      <w:r>
-        <w:t xml:space="preserve"> </w:t>
-      </w:r>
-      <w:proofErr w:type="spellStart"/>
-      <w:r>
-        <w:rPr>
-          <w:rFonts w:ascii="Times New Roman" w:hAnsi="Times New Roman" w:cs="Times New Roman"/>
-        </w:rPr>
-        <w:t>գտնվում</w:t>
-      </w:r>
-      <w:proofErr w:type="spellEnd"/>
-      <w:r>
-        <w:t xml:space="preserve"> </w:t>
-      </w:r>
-      <w:proofErr w:type="spellStart"/>
-      <w:r>
-        <w:rPr>
-          <w:rFonts w:ascii="Times New Roman" w:hAnsi="Times New Roman" w:cs="Times New Roman"/>
-        </w:rPr>
-        <w:t>են</w:t>
-      </w:r>
-      <w:proofErr w:type="spellEnd"/>
-      <w:r>
-        <w:t xml:space="preserve"> </w:t>
-      </w:r>
-      <w:proofErr w:type="spellStart"/>
-      <w:r>
-        <w:rPr>
-          <w:rFonts w:ascii="Times New Roman" w:hAnsi="Times New Roman" w:cs="Times New Roman"/>
-        </w:rPr>
-        <w:t>հատկությունները</w:t>
-      </w:r>
-      <w:proofErr w:type="spellEnd"/>
-      <w:r>
-        <w:rPr>
-          <w:rFonts w:ascii="Times New Roman" w:hAnsi="Times New Roman" w:cs="Times New Roman"/>
-        </w:rPr>
-        <w:t>։</w:t>
-      </w:r>
-      <w:r>
-        <w:t xml:space="preserve"> </w:t>
-      </w:r>
-      <w:proofErr w:type="spellStart"/>
-      <w:r>
-        <w:rPr>
-          <w:rFonts w:ascii="Times New Roman" w:hAnsi="Times New Roman" w:cs="Times New Roman"/>
-        </w:rPr>
-        <w:t>Վերջին</w:t>
-      </w:r>
-      <w:proofErr w:type="spellEnd"/>
-      <w:r>
-        <w:t xml:space="preserve"> </w:t>
-      </w:r>
-      <w:proofErr w:type="spellStart"/>
-      <w:r>
-        <w:rPr>
-          <w:rFonts w:ascii="Times New Roman" w:hAnsi="Times New Roman" w:cs="Times New Roman"/>
-        </w:rPr>
-        <w:t>շերտը</w:t>
-      </w:r>
-      <w:proofErr w:type="spellEnd"/>
-      <w:r>
-        <w:t xml:space="preserve"> </w:t>
-      </w:r>
-      <w:proofErr w:type="spellStart"/>
-      <w:r>
-        <w:rPr>
-          <w:rFonts w:ascii="Times New Roman" w:hAnsi="Times New Roman" w:cs="Times New Roman"/>
-        </w:rPr>
-        <w:t>անվանում</w:t>
-      </w:r>
-      <w:proofErr w:type="spellEnd"/>
-      <w:r>
-        <w:t xml:space="preserve"> </w:t>
-      </w:r>
-      <w:proofErr w:type="spellStart"/>
-      <w:r>
-        <w:rPr>
-          <w:rFonts w:ascii="Times New Roman" w:hAnsi="Times New Roman" w:cs="Times New Roman"/>
-        </w:rPr>
-        <w:t>են</w:t>
-      </w:r>
-      <w:proofErr w:type="spellEnd"/>
-      <w:r>
-        <w:t xml:space="preserve"> </w:t>
-      </w:r>
-      <w:proofErr w:type="spellStart"/>
-      <w:r>
-        <w:rPr>
-          <w:rFonts w:ascii="Times New Roman" w:hAnsi="Times New Roman" w:cs="Times New Roman"/>
-        </w:rPr>
-        <w:t>ելքային</w:t>
-      </w:r>
-      <w:proofErr w:type="spellEnd"/>
-      <w:r>
-        <w:t xml:space="preserve"> </w:t>
-      </w:r>
-      <w:proofErr w:type="spellStart"/>
-      <w:r>
-        <w:rPr>
-          <w:rFonts w:ascii="Times New Roman" w:hAnsi="Times New Roman" w:cs="Times New Roman"/>
-        </w:rPr>
-        <w:t>շերտ</w:t>
-      </w:r>
-      <w:proofErr w:type="spellEnd"/>
-      <w:r>
-        <w:t xml:space="preserve">, </w:t>
-      </w:r>
-      <w:proofErr w:type="spellStart"/>
-      <w:r>
-        <w:rPr>
-          <w:rFonts w:ascii="Times New Roman" w:hAnsi="Times New Roman" w:cs="Times New Roman"/>
-        </w:rPr>
-        <w:t>այն</w:t>
-      </w:r>
-      <w:proofErr w:type="spellEnd"/>
-      <w:r>
-        <w:t xml:space="preserve"> </w:t>
-      </w:r>
-      <w:proofErr w:type="spellStart"/>
-      <w:r>
-        <w:rPr>
-          <w:rFonts w:ascii="Times New Roman" w:hAnsi="Times New Roman" w:cs="Times New Roman"/>
-        </w:rPr>
-        <w:t>հաշվարկում</w:t>
-      </w:r>
-      <w:proofErr w:type="spellEnd"/>
-      <w:r>
-        <w:t xml:space="preserve"> </w:t>
-      </w:r>
-      <w:r>
-        <w:rPr>
-          <w:rFonts w:ascii="Times New Roman" w:hAnsi="Times New Roman" w:cs="Times New Roman"/>
-        </w:rPr>
-        <w:t>է</w:t>
-      </w:r>
-      <w:r>
-        <w:t xml:space="preserve"> </w:t>
-      </w:r>
-      <w:proofErr w:type="spellStart"/>
-      <w:r>
-        <w:rPr>
-          <w:rFonts w:ascii="Times New Roman" w:hAnsi="Times New Roman" w:cs="Times New Roman"/>
-        </w:rPr>
-        <w:t>հիպոթեզ</w:t>
-      </w:r>
-      <w:proofErr w:type="spellEnd"/>
-      <w:r>
-        <w:t xml:space="preserve"> </w:t>
-      </w:r>
-      <w:proofErr w:type="spellStart"/>
-      <w:r>
-        <w:rPr>
-          <w:rFonts w:ascii="Times New Roman" w:hAnsi="Times New Roman" w:cs="Times New Roman"/>
-        </w:rPr>
-        <w:t>ֆունկցիայի</w:t>
-      </w:r>
-      <w:proofErr w:type="spellEnd"/>
-      <w:r>
-        <w:t xml:space="preserve"> </w:t>
-      </w:r>
-      <w:proofErr w:type="spellStart"/>
-      <w:r>
-        <w:rPr>
-          <w:rFonts w:ascii="Times New Roman" w:hAnsi="Times New Roman" w:cs="Times New Roman"/>
-        </w:rPr>
-        <w:t>վերջնական</w:t>
-      </w:r>
-      <w:proofErr w:type="spellEnd"/>
-      <w:r>
-        <w:t xml:space="preserve"> </w:t>
-      </w:r>
-      <w:proofErr w:type="spellStart"/>
-      <w:r>
-        <w:rPr>
-          <w:rFonts w:ascii="Times New Roman" w:hAnsi="Times New Roman" w:cs="Times New Roman"/>
-        </w:rPr>
-        <w:t>արժեքը</w:t>
-      </w:r>
-      <w:proofErr w:type="spellEnd"/>
-      <w:r>
-        <w:rPr>
-          <w:rFonts w:ascii="Times New Roman" w:hAnsi="Times New Roman" w:cs="Times New Roman"/>
-        </w:rPr>
-        <w:t>։</w:t>
-      </w:r>
-      <w:r>
-        <w:t xml:space="preserve"> </w:t>
-      </w:r>
-      <w:proofErr w:type="spellStart"/>
-      <w:r>
-        <w:rPr>
-          <w:rFonts w:ascii="Times New Roman" w:hAnsi="Times New Roman" w:cs="Times New Roman"/>
-        </w:rPr>
-        <w:t>Առաջին</w:t>
-      </w:r>
-      <w:proofErr w:type="spellEnd"/>
-      <w:r>
-        <w:t xml:space="preserve"> </w:t>
-      </w:r>
-      <w:r>
-        <w:rPr>
-          <w:rFonts w:ascii="Times New Roman" w:hAnsi="Times New Roman" w:cs="Times New Roman"/>
-        </w:rPr>
-        <w:t>և</w:t>
-      </w:r>
-      <w:r>
-        <w:t xml:space="preserve"> </w:t>
-      </w:r>
-      <w:proofErr w:type="spellStart"/>
-      <w:r>
-        <w:rPr>
-          <w:rFonts w:ascii="Times New Roman" w:hAnsi="Times New Roman" w:cs="Times New Roman"/>
-        </w:rPr>
-        <w:t>վերջին</w:t>
-      </w:r>
-      <w:proofErr w:type="spellEnd"/>
-      <w:r>
-        <w:t xml:space="preserve"> </w:t>
-      </w:r>
-      <w:proofErr w:type="spellStart"/>
-      <w:r>
-        <w:rPr>
-          <w:rFonts w:ascii="Times New Roman" w:hAnsi="Times New Roman" w:cs="Times New Roman"/>
-        </w:rPr>
-        <w:t>շերտերի</w:t>
-      </w:r>
-      <w:proofErr w:type="spellEnd"/>
-      <w:r>
-        <w:t xml:space="preserve"> </w:t>
-      </w:r>
-      <w:proofErr w:type="spellStart"/>
-      <w:r>
-        <w:rPr>
-          <w:rFonts w:ascii="Times New Roman" w:hAnsi="Times New Roman" w:cs="Times New Roman"/>
-        </w:rPr>
-        <w:t>միջև</w:t>
-      </w:r>
-      <w:proofErr w:type="spellEnd"/>
-      <w:r>
-        <w:t xml:space="preserve"> </w:t>
-      </w:r>
-      <w:proofErr w:type="spellStart"/>
-      <w:r>
-        <w:rPr>
-          <w:rFonts w:ascii="Times New Roman" w:hAnsi="Times New Roman" w:cs="Times New Roman"/>
-        </w:rPr>
-        <w:t>ընկաց</w:t>
-      </w:r>
-      <w:proofErr w:type="spellEnd"/>
-      <w:r>
-        <w:t xml:space="preserve"> </w:t>
-      </w:r>
-      <w:proofErr w:type="spellStart"/>
-      <w:r>
-        <w:rPr>
-          <w:rFonts w:ascii="Times New Roman" w:hAnsi="Times New Roman" w:cs="Times New Roman"/>
-        </w:rPr>
-        <w:t>բոլոր</w:t>
-      </w:r>
-      <w:proofErr w:type="spellEnd"/>
-      <w:r>
-        <w:t xml:space="preserve"> </w:t>
-      </w:r>
-      <w:proofErr w:type="spellStart"/>
-      <w:r>
-        <w:rPr>
-          <w:rFonts w:ascii="Times New Roman" w:hAnsi="Times New Roman" w:cs="Times New Roman"/>
-        </w:rPr>
-        <w:t>մնացած</w:t>
-      </w:r>
-      <w:proofErr w:type="spellEnd"/>
-      <w:r>
-        <w:t xml:space="preserve"> </w:t>
-      </w:r>
-      <w:proofErr w:type="spellStart"/>
-      <w:r>
-        <w:rPr>
-          <w:rFonts w:ascii="Times New Roman" w:hAnsi="Times New Roman" w:cs="Times New Roman"/>
-        </w:rPr>
-        <w:t>շերտերն</w:t>
-      </w:r>
-      <w:proofErr w:type="spellEnd"/>
-      <w:r>
-        <w:t xml:space="preserve"> </w:t>
-      </w:r>
-      <w:proofErr w:type="spellStart"/>
-      <w:r>
-        <w:rPr>
-          <w:rFonts w:ascii="Times New Roman" w:hAnsi="Times New Roman" w:cs="Times New Roman"/>
-        </w:rPr>
-        <w:t>անվանում</w:t>
-      </w:r>
-      <w:proofErr w:type="spellEnd"/>
-      <w:r>
-        <w:t xml:space="preserve"> </w:t>
-      </w:r>
-      <w:proofErr w:type="spellStart"/>
-      <w:r>
-        <w:rPr>
-          <w:rFonts w:ascii="Times New Roman" w:hAnsi="Times New Roman" w:cs="Times New Roman"/>
-        </w:rPr>
-        <w:t>են</w:t>
-      </w:r>
-      <w:proofErr w:type="spellEnd"/>
-      <w:r>
-        <w:t xml:space="preserve"> </w:t>
-      </w:r>
-      <w:proofErr w:type="spellStart"/>
-      <w:r>
-        <w:rPr>
-          <w:rFonts w:ascii="Times New Roman" w:hAnsi="Times New Roman" w:cs="Times New Roman"/>
-        </w:rPr>
-        <w:t>թաքնված</w:t>
-      </w:r>
-      <w:proofErr w:type="spellEnd"/>
-      <w:r>
-        <w:t xml:space="preserve"> </w:t>
-      </w:r>
-      <w:proofErr w:type="spellStart"/>
-      <w:r>
-        <w:rPr>
-          <w:rFonts w:ascii="Times New Roman" w:hAnsi="Times New Roman" w:cs="Times New Roman"/>
-        </w:rPr>
-        <w:t>շերտեր</w:t>
-      </w:r>
-      <w:proofErr w:type="spellEnd"/>
-      <w:r>
-        <w:rPr>
-          <w:rFonts w:ascii="Times New Roman" w:hAnsi="Times New Roman" w:cs="Times New Roman"/>
-        </w:rPr>
-        <w:t>։</w:t>
-      </w:r>
-      <w:r>
-        <w:t xml:space="preserve"> </w:t>
-      </w:r>
-      <w:proofErr w:type="spellStart"/>
-      <w:r>
-        <w:rPr>
-          <w:rFonts w:ascii="Times New Roman" w:hAnsi="Times New Roman" w:cs="Times New Roman"/>
-        </w:rPr>
-        <w:t>Վերջիններս</w:t>
-      </w:r>
-      <w:proofErr w:type="spellEnd"/>
-      <w:r>
-        <w:t xml:space="preserve"> </w:t>
-      </w:r>
-      <w:proofErr w:type="spellStart"/>
-      <w:r>
-        <w:rPr>
-          <w:rFonts w:ascii="Times New Roman" w:hAnsi="Times New Roman" w:cs="Times New Roman"/>
-        </w:rPr>
-        <w:t>թաքնված</w:t>
-      </w:r>
-      <w:proofErr w:type="spellEnd"/>
-      <w:r>
-        <w:t xml:space="preserve"> </w:t>
-      </w:r>
-      <w:proofErr w:type="spellStart"/>
-      <w:r>
-        <w:rPr>
-          <w:rFonts w:ascii="Times New Roman" w:hAnsi="Times New Roman" w:cs="Times New Roman"/>
-        </w:rPr>
-        <w:t>են</w:t>
-      </w:r>
-      <w:proofErr w:type="spellEnd"/>
-      <w:r>
-        <w:t xml:space="preserve">, </w:t>
-      </w:r>
-      <w:proofErr w:type="spellStart"/>
-      <w:r>
-        <w:rPr>
-          <w:rFonts w:ascii="Times New Roman" w:hAnsi="Times New Roman" w:cs="Times New Roman"/>
-        </w:rPr>
-        <w:t>քանի</w:t>
-      </w:r>
-      <w:proofErr w:type="spellEnd"/>
-      <w:r>
-        <w:t xml:space="preserve"> </w:t>
-      </w:r>
-      <w:proofErr w:type="spellStart"/>
-      <w:r>
-        <w:rPr>
-          <w:rFonts w:ascii="Times New Roman" w:hAnsi="Times New Roman" w:cs="Times New Roman"/>
-        </w:rPr>
-        <w:t>որ</w:t>
-      </w:r>
-      <w:proofErr w:type="spellEnd"/>
-      <w:r>
-        <w:t xml:space="preserve"> </w:t>
-      </w:r>
-      <w:proofErr w:type="spellStart"/>
-      <w:r>
-        <w:rPr>
-          <w:rFonts w:ascii="Times New Roman" w:hAnsi="Times New Roman" w:cs="Times New Roman"/>
-        </w:rPr>
-        <w:t>ուսուցման</w:t>
-      </w:r>
-      <w:proofErr w:type="spellEnd"/>
-      <w:r>
-        <w:t xml:space="preserve"> </w:t>
-      </w:r>
-      <w:proofErr w:type="spellStart"/>
-      <w:r>
-        <w:rPr>
-          <w:rFonts w:ascii="Times New Roman" w:hAnsi="Times New Roman" w:cs="Times New Roman"/>
-        </w:rPr>
-        <w:t>ընթացքում</w:t>
-      </w:r>
-      <w:proofErr w:type="spellEnd"/>
-      <w:r>
-        <w:t xml:space="preserve"> </w:t>
-      </w:r>
-      <w:proofErr w:type="spellStart"/>
-      <w:r>
-        <w:rPr>
-          <w:rFonts w:ascii="Times New Roman" w:hAnsi="Times New Roman" w:cs="Times New Roman"/>
-        </w:rPr>
-        <w:t>նրանց</w:t>
-      </w:r>
-      <w:proofErr w:type="spellEnd"/>
-      <w:r>
-        <w:t xml:space="preserve"> </w:t>
-      </w:r>
-      <w:proofErr w:type="spellStart"/>
-      <w:r>
-        <w:rPr>
-          <w:rFonts w:ascii="Times New Roman" w:hAnsi="Times New Roman" w:cs="Times New Roman"/>
-        </w:rPr>
-        <w:t>արժեքներին</w:t>
-      </w:r>
-      <w:proofErr w:type="spellEnd"/>
-      <w:r>
-        <w:t xml:space="preserve"> </w:t>
-      </w:r>
-      <w:proofErr w:type="spellStart"/>
-      <w:r>
-        <w:rPr>
-          <w:rFonts w:ascii="Times New Roman" w:hAnsi="Times New Roman" w:cs="Times New Roman"/>
-        </w:rPr>
-        <w:t>չենք</w:t>
-      </w:r>
-      <w:proofErr w:type="spellEnd"/>
-      <w:r>
-        <w:t xml:space="preserve"> </w:t>
-      </w:r>
-      <w:proofErr w:type="spellStart"/>
-      <w:r>
-        <w:rPr>
-          <w:rFonts w:ascii="Times New Roman" w:hAnsi="Times New Roman" w:cs="Times New Roman"/>
-        </w:rPr>
         <w:t>հետևում</w:t>
       </w:r>
       <w:proofErr w:type="spellEnd"/>
@@ -68664,7 +68669,7 @@
 </file>
 
 <file path=customXml/itemProps1.xml><?xml version="1.0" encoding="utf-8"?>
-<ds:datastoreItem xmlns:ds="http://schemas.openxmlformats.org/officeDocument/2006/customXml" ds:itemID="{A60ED5A5-6386-4749-9BD6-6923ADBF5BD1}">
+<ds:datastoreItem xmlns:ds="http://schemas.openxmlformats.org/officeDocument/2006/customXml" ds:itemID="{CC592A34-9FD2-43A7-9FE4-418D2D558890}">
   <ds:schemaRefs>
     <ds:schemaRef ds:uri="http://schemas.openxmlformats.org/officeDocument/2006/bibliography"/>
   </ds:schemaRefs>

</xml_diff>

<commit_message>
Header 2 - name
</commit_message>
<xml_diff>
--- a/doc.docx
+++ b/doc.docx
@@ -5431,7 +5431,6 @@
           <w:rFonts w:ascii="Times New Roman" w:hAnsi="Times New Roman" w:cs="Times New Roman"/>
           <w:lang w:val="hy-AM"/>
         </w:rPr>
-        <w:lastRenderedPageBreak/>
         <w:t>Այսպիսով</w:t>
       </w:r>
       <w:r>
@@ -8016,19 +8015,21 @@
           <w:docGrid w:linePitch="360"/>
         </w:sectPr>
       </w:pPr>
+      <w:bookmarkStart w:id="1" w:name="_GoBack"/>
+      <w:bookmarkEnd w:id="1"/>
     </w:p>
     <w:p>
       <w:pPr>
         <w:pStyle w:val="Heading1"/>
         <w:numPr>
           <w:ilvl w:val="0"/>
-          <w:numId w:val="13"/>
+          <w:numId w:val="23"/>
         </w:numPr>
         <w:rPr>
           <w:lang w:val="hy-AM"/>
         </w:rPr>
       </w:pPr>
-      <w:bookmarkStart w:id="1" w:name="_Toc531559506"/>
+      <w:bookmarkStart w:id="2" w:name="_Toc531559506"/>
       <w:proofErr w:type="spellStart"/>
       <w:r>
         <w:lastRenderedPageBreak/>
@@ -8041,13 +8042,13 @@
         </w:rPr>
         <w:t xml:space="preserve"> վերլուծական ակնարկ</w:t>
       </w:r>
-      <w:bookmarkEnd w:id="1"/>
+      <w:bookmarkEnd w:id="2"/>
     </w:p>
     <w:p>
       <w:pPr>
         <w:pStyle w:val="Heading2"/>
       </w:pPr>
-      <w:bookmarkStart w:id="2" w:name="_Toc531559507"/>
+      <w:bookmarkStart w:id="3" w:name="_Toc531559507"/>
       <w:r>
         <w:rPr>
           <w:lang w:val="hy-AM"/>
@@ -8088,7 +8089,7 @@
       <w:r>
         <w:t>ուսուցում</w:t>
       </w:r>
-      <w:bookmarkEnd w:id="2"/>
+      <w:bookmarkEnd w:id="3"/>
       <w:proofErr w:type="spellEnd"/>
     </w:p>
     <w:p>
@@ -8832,7 +8833,7 @@
         </w:rPr>
         <w:t xml:space="preserve">Վերահսկվող ուսուցում </w:t>
       </w:r>
-      <w:bookmarkStart w:id="3" w:name="_Hlk529782886"/>
+      <w:bookmarkStart w:id="4" w:name="_Hlk529782886"/>
       <w:r>
         <w:rPr>
           <w:rFonts w:cs="Arial"/>
@@ -8840,7 +8841,7 @@
         </w:rPr>
         <w:t>(Supervised learning)</w:t>
       </w:r>
-      <w:bookmarkEnd w:id="3"/>
+      <w:bookmarkEnd w:id="4"/>
     </w:p>
     <w:p>
       <w:pPr>
@@ -9374,7 +9375,7 @@
       <w:pPr>
         <w:pStyle w:val="Heading3"/>
       </w:pPr>
-      <w:bookmarkStart w:id="4" w:name="_Toc531559508"/>
+      <w:bookmarkStart w:id="5" w:name="_Toc531559508"/>
       <w:r>
         <w:rPr>
           <w:rFonts w:ascii="Times New Roman" w:hAnsi="Times New Roman" w:cs="Times New Roman"/>
@@ -9395,7 +9396,7 @@
         </w:rPr>
         <w:t>ուսուցում</w:t>
       </w:r>
-      <w:bookmarkEnd w:id="4"/>
+      <w:bookmarkEnd w:id="5"/>
     </w:p>
     <w:p>
       <w:pPr>
@@ -9633,7 +9634,6 @@
           <w:rFonts w:ascii="Times New Roman" w:hAnsi="Times New Roman" w:cs="Times New Roman"/>
           <w:lang w:val="hy-AM"/>
         </w:rPr>
-        <w:lastRenderedPageBreak/>
         <w:t>Ռեգրեսիայի</w:t>
       </w:r>
       <w:proofErr w:type="spellEnd"/>
@@ -10665,7 +10665,7 @@
           <w:lang w:val="hy-AM"/>
         </w:rPr>
       </w:pPr>
-      <w:bookmarkStart w:id="5" w:name="_Toc531559509"/>
+      <w:bookmarkStart w:id="6" w:name="_Toc531559509"/>
       <w:proofErr w:type="spellStart"/>
       <w:r>
         <w:rPr>
@@ -10688,7 +10688,7 @@
         </w:rPr>
         <w:t>ուսուցում</w:t>
       </w:r>
-      <w:bookmarkEnd w:id="5"/>
+      <w:bookmarkEnd w:id="6"/>
     </w:p>
     <w:p>
       <w:proofErr w:type="spellStart"/>
@@ -12316,7 +12316,6 @@
           <w:rFonts w:ascii="Times New Roman" w:hAnsi="Times New Roman" w:cs="Times New Roman"/>
           <w:lang w:val="hy-AM"/>
         </w:rPr>
-        <w:lastRenderedPageBreak/>
         <w:t>Ոչ</w:t>
       </w:r>
       <w:r>
@@ -12625,7 +12624,7 @@
           <w:lang w:val="hy-AM"/>
         </w:rPr>
       </w:pPr>
-      <w:bookmarkStart w:id="6" w:name="_Toc531559510"/>
+      <w:bookmarkStart w:id="7" w:name="_Toc531559510"/>
       <w:r>
         <w:rPr>
           <w:rFonts w:ascii="Times New Roman" w:hAnsi="Times New Roman" w:cs="Times New Roman"/>
@@ -12646,7 +12645,7 @@
         </w:rPr>
         <w:t>նշանակումներ</w:t>
       </w:r>
-      <w:bookmarkEnd w:id="6"/>
+      <w:bookmarkEnd w:id="7"/>
     </w:p>
     <w:p>
       <w:r>
@@ -15393,7 +15392,6 @@
           <w:rFonts w:ascii="Times New Roman" w:hAnsi="Times New Roman" w:cs="Times New Roman"/>
           <w:lang w:val="hy-AM"/>
         </w:rPr>
-        <w:lastRenderedPageBreak/>
         <w:t>Բնականաբար</w:t>
       </w:r>
       <w:r>
@@ -16711,7 +16709,7 @@
       <w:pPr>
         <w:pStyle w:val="Heading2"/>
       </w:pPr>
-      <w:bookmarkStart w:id="7" w:name="_Toc531559511"/>
+      <w:bookmarkStart w:id="8" w:name="_Toc531559511"/>
       <w:r>
         <w:rPr>
           <w:rFonts w:ascii="Times New Roman" w:hAnsi="Times New Roman" w:cs="Times New Roman"/>
@@ -16732,7 +16730,7 @@
         </w:rPr>
         <w:t>ֆունկցիա</w:t>
       </w:r>
-      <w:bookmarkEnd w:id="7"/>
+      <w:bookmarkEnd w:id="8"/>
     </w:p>
     <w:p>
       <w:r>
@@ -17199,7 +17197,7 @@
               </m:ctrlPr>
             </m:dPr>
             <m:e>
-              <w:bookmarkStart w:id="8" w:name="_Hlk529787792"/>
+              <w:bookmarkStart w:id="9" w:name="_Hlk529787792"/>
               <m:sSub>
                 <m:sSubPr>
                   <m:ctrlPr>
@@ -17302,7 +17300,7 @@
                   </m:r>
                 </m:sub>
               </m:sSub>
-              <w:bookmarkEnd w:id="8"/>
+              <w:bookmarkEnd w:id="9"/>
             </m:e>
           </m:d>
           <m:r>
@@ -18311,7 +18309,7 @@
                     </m:r>
                   </m:e>
                   <m:sub>
-                    <w:bookmarkStart w:id="9" w:name="_Hlk529789885"/>
+                    <w:bookmarkStart w:id="10" w:name="_Hlk529789885"/>
                     <m:r>
                       <w:rPr>
                         <w:rFonts w:ascii="Cambria Math" w:hAnsi="Cambria Math"/>
@@ -18320,7 +18318,7 @@
                       </w:rPr>
                       <m:t>θ</m:t>
                     </m:r>
-                    <w:bookmarkEnd w:id="9"/>
+                    <w:bookmarkEnd w:id="10"/>
                   </m:sub>
                 </m:sSub>
                 <m:d>
@@ -18585,7 +18583,7 @@
         </w:rPr>
         <w:t>J(</w:t>
       </w:r>
-      <w:bookmarkStart w:id="10" w:name="_Hlk529961404"/>
+      <w:bookmarkStart w:id="11" w:name="_Hlk529961404"/>
       <w:r>
         <w:rPr>
           <w:rFonts w:ascii="Cambria" w:hAnsi="Cambria" w:cs="Cambria"/>
@@ -18594,7 +18592,7 @@
         </w:rPr>
         <w:t>θ</w:t>
       </w:r>
-      <w:bookmarkEnd w:id="10"/>
+      <w:bookmarkEnd w:id="11"/>
       <w:r>
         <w:rPr>
           <w:i/>
@@ -19119,7 +19117,7 @@
       <w:pPr>
         <w:pStyle w:val="Heading2"/>
       </w:pPr>
-      <w:bookmarkStart w:id="11" w:name="_Toc531559512"/>
+      <w:bookmarkStart w:id="12" w:name="_Toc531559512"/>
       <w:r>
         <w:rPr>
           <w:rFonts w:ascii="Times New Roman" w:hAnsi="Times New Roman" w:cs="Times New Roman"/>
@@ -19140,7 +19138,7 @@
         </w:rPr>
         <w:t>գրադիենտ</w:t>
       </w:r>
-      <w:bookmarkEnd w:id="11"/>
+      <w:bookmarkEnd w:id="12"/>
     </w:p>
     <w:p>
       <w:pPr>
@@ -19444,7 +19442,6 @@
           <w:rFonts w:ascii="Times New Roman" w:hAnsi="Times New Roman" w:cs="Times New Roman"/>
           <w:lang w:val="hy-AM"/>
         </w:rPr>
-        <w:lastRenderedPageBreak/>
         <w:t>Դիտարկենք</w:t>
       </w:r>
       <w:r>
@@ -19798,7 +19795,7 @@
           <w:color w:val="000000" w:themeColor="text1"/>
         </w:rPr>
       </w:pPr>
-      <w:bookmarkStart w:id="12" w:name="_Hlk530947896"/>
+      <w:bookmarkStart w:id="13" w:name="_Hlk530947896"/>
       <w:proofErr w:type="spellStart"/>
       <w:r>
         <w:rPr>
@@ -19853,7 +19850,7 @@
         <w:fldChar w:fldCharType="end"/>
       </w:r>
     </w:p>
-    <w:bookmarkEnd w:id="12"/>
+    <w:bookmarkEnd w:id="13"/>
     <w:p>
       <w:pPr>
         <w:rPr>
@@ -20596,7 +20593,7 @@
         </w:rPr>
         <w:t xml:space="preserve"> </w:t>
       </w:r>
-      <w:bookmarkStart w:id="13" w:name="_Hlk529820225"/>
+      <w:bookmarkStart w:id="14" w:name="_Hlk529820225"/>
       <w:r>
         <w:rPr>
           <w:rFonts w:ascii="Cambria" w:hAnsi="Cambria" w:cs="Cambria"/>
@@ -20605,7 +20602,7 @@
         </w:rPr>
         <w:t>θ</w:t>
       </w:r>
-      <w:bookmarkEnd w:id="13"/>
+      <w:bookmarkEnd w:id="14"/>
       <w:r>
         <w:rPr>
           <w:i/>
@@ -21922,7 +21919,6 @@
           <w:rFonts w:ascii="Times New Roman" w:hAnsi="Times New Roman" w:cs="Times New Roman"/>
           <w:lang w:val="hy-AM"/>
         </w:rPr>
-        <w:lastRenderedPageBreak/>
         <w:t>Յուրաքանչյուր</w:t>
       </w:r>
       <w:r>
@@ -23185,7 +23181,7 @@
             </m:r>
           </m:sub>
         </m:sSub>
-        <w:bookmarkStart w:id="14" w:name="_Hlk529896376"/>
+        <w:bookmarkStart w:id="15" w:name="_Hlk529896376"/>
         <m:r>
           <w:rPr>
             <w:rFonts w:ascii="Cambria Math" w:eastAsiaTheme="minorEastAsia" w:hAnsi="Cambria Math"/>
@@ -23262,7 +23258,7 @@
           </w:rPr>
           <m:t>J</m:t>
         </m:r>
-        <w:bookmarkEnd w:id="14"/>
+        <w:bookmarkEnd w:id="15"/>
         <m:d>
           <m:dPr>
             <m:ctrlPr>
@@ -25757,7 +25753,7 @@
                 </m:ctrlPr>
               </m:sSubPr>
               <m:e>
-                <w:bookmarkStart w:id="15" w:name="_Hlk529896858"/>
+                <w:bookmarkStart w:id="16" w:name="_Hlk529896858"/>
                 <m:r>
                   <w:rPr>
                     <w:rFonts w:ascii="Cambria Math" w:hAnsi="Cambria Math"/>
@@ -25766,7 +25762,7 @@
                   </w:rPr>
                   <m:t>θ</m:t>
                 </m:r>
-                <w:bookmarkEnd w:id="15"/>
+                <w:bookmarkEnd w:id="16"/>
               </m:e>
               <m:sub>
                 <m:r>
@@ -26102,7 +26098,6 @@
         <w:rPr>
           <w:rFonts w:ascii="Times New Roman" w:hAnsi="Times New Roman" w:cs="Times New Roman"/>
         </w:rPr>
-        <w:lastRenderedPageBreak/>
         <w:t>որը</w:t>
       </w:r>
       <w:proofErr w:type="spellEnd"/>
@@ -28108,7 +28103,7 @@
       <w:pPr>
         <w:pStyle w:val="Heading2"/>
       </w:pPr>
-      <w:bookmarkStart w:id="16" w:name="_Toc531559513"/>
+      <w:bookmarkStart w:id="17" w:name="_Toc531559513"/>
       <w:r>
         <w:rPr>
           <w:rFonts w:ascii="Times New Roman" w:hAnsi="Times New Roman" w:cs="Times New Roman"/>
@@ -28129,7 +28124,7 @@
         </w:rPr>
         <w:t>գործակից</w:t>
       </w:r>
-      <w:bookmarkEnd w:id="16"/>
+      <w:bookmarkEnd w:id="17"/>
     </w:p>
     <w:p>
       <w:pPr>
@@ -29924,7 +29919,6 @@
           <w:rFonts w:ascii="Times New Roman" w:hAnsi="Times New Roman" w:cs="Times New Roman"/>
           <w:lang w:val="hy-AM"/>
         </w:rPr>
-        <w:lastRenderedPageBreak/>
         <w:t>Կարելի</w:t>
       </w:r>
       <w:r>
@@ -30526,7 +30520,7 @@
         </w:rPr>
         <w:t xml:space="preserve"> </w:t>
       </w:r>
-      <w:bookmarkStart w:id="17" w:name="_Toc531559514"/>
+      <w:bookmarkStart w:id="18" w:name="_Toc531559514"/>
       <w:r>
         <w:rPr>
           <w:rFonts w:ascii="Times New Roman" w:eastAsiaTheme="minorEastAsia" w:hAnsi="Times New Roman" w:cs="Times New Roman"/>
@@ -30548,7 +30542,7 @@
         </w:rPr>
         <w:t>մասշտաբավորում</w:t>
       </w:r>
-      <w:bookmarkEnd w:id="17"/>
+      <w:bookmarkEnd w:id="18"/>
       <w:proofErr w:type="spellEnd"/>
     </w:p>
     <w:p>
@@ -32798,7 +32792,6 @@
           <w:rFonts w:ascii="Times New Roman" w:hAnsi="Times New Roman" w:cs="Times New Roman"/>
           <w:lang w:val="hy-AM"/>
         </w:rPr>
-        <w:lastRenderedPageBreak/>
         <w:t>մեծագույն</w:t>
       </w:r>
       <w:r>
@@ -34391,7 +34384,7 @@
       <w:pPr>
         <w:pStyle w:val="Heading2"/>
       </w:pPr>
-      <w:bookmarkStart w:id="18" w:name="_Toc531559515"/>
+      <w:bookmarkStart w:id="19" w:name="_Toc531559515"/>
       <w:proofErr w:type="spellStart"/>
       <w:r>
         <w:rPr>
@@ -34431,7 +34424,7 @@
       <w:r>
         <w:t>)</w:t>
       </w:r>
-      <w:bookmarkEnd w:id="18"/>
+      <w:bookmarkEnd w:id="19"/>
     </w:p>
     <w:p>
       <w:pPr>
@@ -36185,7 +36178,6 @@
           <w:rFonts w:ascii="Times New Roman" w:hAnsi="Times New Roman" w:cs="Times New Roman"/>
           <w:lang w:val="hy-AM"/>
         </w:rPr>
-        <w:lastRenderedPageBreak/>
         <w:t>Այս</w:t>
       </w:r>
       <w:r>
@@ -37546,9 +37538,9 @@
       <w:pPr>
         <w:pStyle w:val="Heading2"/>
       </w:pPr>
-      <w:bookmarkStart w:id="19" w:name="_Ref531558143"/>
-      <w:bookmarkStart w:id="20" w:name="_Ref531558157"/>
-      <w:bookmarkStart w:id="21" w:name="_Toc531559516"/>
+      <w:bookmarkStart w:id="20" w:name="_Ref531558143"/>
+      <w:bookmarkStart w:id="21" w:name="_Ref531558157"/>
+      <w:bookmarkStart w:id="22" w:name="_Toc531559516"/>
       <w:r>
         <w:rPr>
           <w:rFonts w:ascii="Times New Roman" w:hAnsi="Times New Roman" w:cs="Times New Roman"/>
@@ -37556,9 +37548,9 @@
         </w:rPr>
         <w:t>Դասակարգում</w:t>
       </w:r>
-      <w:bookmarkEnd w:id="19"/>
       <w:bookmarkEnd w:id="20"/>
       <w:bookmarkEnd w:id="21"/>
+      <w:bookmarkEnd w:id="22"/>
     </w:p>
     <w:p>
       <w:pPr>
@@ -39666,7 +39658,6 @@
           <w:rFonts w:ascii="Times New Roman" w:eastAsiaTheme="minorEastAsia" w:hAnsi="Times New Roman" w:cs="Times New Roman"/>
           <w:lang w:val="hy-AM"/>
         </w:rPr>
-        <w:lastRenderedPageBreak/>
         <w:t>կձևափոխենք</w:t>
       </w:r>
       <w:proofErr w:type="spellEnd"/>
@@ -41905,14 +41896,14 @@
       <w:pPr>
         <w:pStyle w:val="Heading3"/>
       </w:pPr>
-      <w:bookmarkStart w:id="22" w:name="_Toc531559517"/>
+      <w:bookmarkStart w:id="23" w:name="_Toc531559517"/>
       <w:r>
         <w:rPr>
           <w:lang w:val="hy-AM"/>
         </w:rPr>
         <w:t>Որոշման սահման</w:t>
       </w:r>
-      <w:bookmarkEnd w:id="22"/>
+      <w:bookmarkEnd w:id="23"/>
     </w:p>
     <w:p>
       <w:pPr>
@@ -41952,7 +41943,7 @@
         </w:rPr>
         <w:t>h</w:t>
       </w:r>
-      <w:bookmarkStart w:id="23" w:name="_Hlk530305228"/>
+      <w:bookmarkStart w:id="24" w:name="_Hlk530305228"/>
       <w:r>
         <w:rPr>
           <w:rFonts w:ascii="Cambria" w:hAnsi="Cambria" w:cs="Cambria"/>
@@ -41962,7 +41953,7 @@
         </w:rPr>
         <w:t>θ</w:t>
       </w:r>
-      <w:bookmarkEnd w:id="23"/>
+      <w:bookmarkEnd w:id="24"/>
       <w:r>
         <w:rPr>
           <w:i/>
@@ -42519,7 +42510,6 @@
           <w:rFonts w:ascii="Times New Roman" w:hAnsi="Times New Roman" w:cs="Times New Roman"/>
           <w:lang w:val="hy-AM"/>
         </w:rPr>
-        <w:lastRenderedPageBreak/>
         <w:t>սիգմոիդ</w:t>
       </w:r>
       <w:proofErr w:type="spellEnd"/>
@@ -43863,7 +43853,7 @@
         </w:rPr>
         <w:t xml:space="preserve"> </w:t>
       </w:r>
-      <w:bookmarkStart w:id="24" w:name="_Hlk530308551"/>
+      <w:bookmarkStart w:id="25" w:name="_Hlk530308551"/>
       <w:r>
         <w:rPr>
           <w:rFonts w:ascii="Times New Roman" w:hAnsi="Times New Roman" w:cs="Times New Roman"/>
@@ -43871,7 +43861,7 @@
         </w:rPr>
         <w:t>≥</w:t>
       </w:r>
-      <w:bookmarkEnd w:id="24"/>
+      <w:bookmarkEnd w:id="25"/>
       <w:r>
         <w:rPr>
           <w:i/>
@@ -44247,7 +44237,6 @@
           <w:noProof/>
           <w:lang w:val="hy-AM"/>
         </w:rPr>
-        <w:lastRenderedPageBreak/>
         <w:drawing>
           <wp:inline distT="0" distB="0" distL="0" distR="0" wp14:anchorId="5F80C692" wp14:editId="688BDC12">
             <wp:extent cx="2781541" cy="2293819"/>
@@ -45686,7 +45675,7 @@
                   </m:ctrlPr>
                 </m:sSubPr>
                 <m:e>
-                  <w:bookmarkStart w:id="25" w:name="_Hlk530307969"/>
+                  <w:bookmarkStart w:id="26" w:name="_Hlk530307969"/>
                   <m:r>
                     <w:rPr>
                       <w:rFonts w:ascii="Cambria Math" w:hAnsi="Cambria Math"/>
@@ -45694,7 +45683,7 @@
                     </w:rPr>
                     <m:t>θ</m:t>
                   </m:r>
-                  <w:bookmarkEnd w:id="25"/>
+                  <w:bookmarkEnd w:id="26"/>
                 </m:e>
                 <m:sub>
                   <m:r>
@@ -47235,7 +47224,7 @@
           <w:lang w:val="hy-AM"/>
         </w:rPr>
       </w:pPr>
-      <w:bookmarkStart w:id="26" w:name="_Toc531559518"/>
+      <w:bookmarkStart w:id="27" w:name="_Toc531559518"/>
       <w:proofErr w:type="spellStart"/>
       <w:r>
         <w:rPr>
@@ -47285,7 +47274,7 @@
         </w:rPr>
         <w:t>ֆունկցիան</w:t>
       </w:r>
-      <w:bookmarkEnd w:id="26"/>
+      <w:bookmarkEnd w:id="27"/>
     </w:p>
     <w:p>
       <w:pPr>
@@ -47393,7 +47382,6 @@
             <w:rPr>
               <w:rFonts w:ascii="Cambria Math" w:hAnsi="Cambria Math"/>
             </w:rPr>
-            <w:lastRenderedPageBreak/>
             <m:t>J</m:t>
           </m:r>
           <m:d>
@@ -49655,7 +49643,6 @@
         <w:rPr>
           <w:noProof/>
         </w:rPr>
-        <w:lastRenderedPageBreak/>
         <w:drawing>
           <wp:inline distT="0" distB="0" distL="0" distR="0" wp14:anchorId="3F46C544" wp14:editId="4EA198BE">
             <wp:extent cx="5943600" cy="1918970"/>
@@ -52046,7 +52033,6 @@
           <w:rFonts w:ascii="Times New Roman" w:hAnsi="Times New Roman" w:cs="Times New Roman"/>
           <w:lang w:val="hy-AM"/>
         </w:rPr>
-        <w:lastRenderedPageBreak/>
         <w:t>Հետևաբար</w:t>
       </w:r>
       <w:proofErr w:type="spellEnd"/>
@@ -53196,7 +53182,7 @@
           <w:rFonts w:eastAsiaTheme="minorEastAsia"/>
         </w:rPr>
       </w:pPr>
-      <w:bookmarkStart w:id="27" w:name="_Toc531559519"/>
+      <w:bookmarkStart w:id="28" w:name="_Toc531559519"/>
       <w:proofErr w:type="spellStart"/>
       <w:r>
         <w:rPr>
@@ -53225,7 +53211,7 @@
         </w:rPr>
         <w:t>)</w:t>
       </w:r>
-      <w:bookmarkEnd w:id="27"/>
+      <w:bookmarkEnd w:id="28"/>
     </w:p>
     <w:p>
       <w:pPr>
@@ -53609,7 +53595,7 @@
       <w:r>
         <w:t xml:space="preserve"> </w:t>
       </w:r>
-      <w:bookmarkStart w:id="28" w:name="_Hlk530320445"/>
+      <w:bookmarkStart w:id="29" w:name="_Hlk530320445"/>
       <w:r>
         <w:rPr>
           <w:i/>
@@ -53631,7 +53617,7 @@
         </w:rPr>
         <w:t>ի</w:t>
       </w:r>
-      <w:bookmarkEnd w:id="28"/>
+      <w:bookmarkEnd w:id="29"/>
       <w:r>
         <w:rPr>
           <w:i/>
@@ -54171,7 +54157,7 @@
         </m:oMath>
       </m:oMathPara>
     </w:p>
-    <w:bookmarkStart w:id="29" w:name="_Hlk530321032"/>
+    <w:bookmarkStart w:id="30" w:name="_Hlk530321032"/>
     <w:p>
       <w:pPr>
         <w:rPr>
@@ -54248,7 +54234,7 @@
               </m:r>
             </m:e>
           </m:d>
-          <w:bookmarkEnd w:id="29"/>
+          <w:bookmarkEnd w:id="30"/>
           <m:r>
             <m:rPr>
               <m:sty m:val="p"/>
@@ -55315,13 +55301,12 @@
       <w:pPr>
         <w:pStyle w:val="Heading2"/>
       </w:pPr>
-      <w:bookmarkStart w:id="30" w:name="_Toc531559520"/>
-      <w:r>
-        <w:rPr>
-          <w:rFonts w:ascii="Times New Roman" w:hAnsi="Times New Roman" w:cs="Times New Roman"/>
-          <w:lang w:val="hy-AM"/>
-        </w:rPr>
-        <w:lastRenderedPageBreak/>
+      <w:bookmarkStart w:id="31" w:name="_Toc531559520"/>
+      <w:r>
+        <w:rPr>
+          <w:rFonts w:ascii="Times New Roman" w:hAnsi="Times New Roman" w:cs="Times New Roman"/>
+          <w:lang w:val="hy-AM"/>
+        </w:rPr>
         <w:t>Նորմալ</w:t>
       </w:r>
       <w:r>
@@ -55337,7 +55322,7 @@
         </w:rPr>
         <w:t>հավասարում</w:t>
       </w:r>
-      <w:bookmarkEnd w:id="30"/>
+      <w:bookmarkEnd w:id="31"/>
     </w:p>
     <w:p>
       <w:pPr>
@@ -58773,7 +58758,6 @@
           <w:szCs w:val="28"/>
           <w:lang w:val="hy-AM"/>
         </w:rPr>
-        <w:lastRenderedPageBreak/>
         <w:t xml:space="preserve">Ավելորդ հատկությունների առկայությունը, երբ </w:t>
       </w:r>
       <w:r>
@@ -59279,7 +59263,7 @@
           <w:rFonts w:eastAsiaTheme="minorEastAsia"/>
         </w:rPr>
       </w:pPr>
-      <w:bookmarkStart w:id="31" w:name="_Toc531559521"/>
+      <w:bookmarkStart w:id="32" w:name="_Toc531559521"/>
       <w:proofErr w:type="spellStart"/>
       <w:r>
         <w:rPr>
@@ -59301,7 +59285,7 @@
         </w:rPr>
         <w:t>ցանցեր</w:t>
       </w:r>
-      <w:bookmarkEnd w:id="31"/>
+      <w:bookmarkEnd w:id="32"/>
       <w:proofErr w:type="spellEnd"/>
     </w:p>
     <w:p>
@@ -61244,7 +61228,6 @@
         <w:rPr>
           <w:rFonts w:ascii="Times New Roman" w:hAnsi="Times New Roman" w:cs="Times New Roman"/>
         </w:rPr>
-        <w:lastRenderedPageBreak/>
         <w:t>մուտքին</w:t>
       </w:r>
       <w:proofErr w:type="spellEnd"/>
@@ -61503,8 +61486,6 @@
           </wp:inline>
         </w:drawing>
       </w:r>
-      <w:bookmarkStart w:id="32" w:name="_GoBack"/>
-      <w:bookmarkEnd w:id="32"/>
     </w:p>
     <w:p>
       <w:pPr>
@@ -63844,7 +63825,6 @@
         <w:rPr>
           <w:rFonts w:ascii="Times New Roman" w:hAnsi="Times New Roman" w:cs="Times New Roman"/>
         </w:rPr>
-        <w:lastRenderedPageBreak/>
         <w:t>հետևում</w:t>
       </w:r>
       <w:proofErr w:type="spellEnd"/>
@@ -64996,6 +64976,9 @@
     <w:p>
       <w:pPr>
         <w:ind w:firstLine="0"/>
+        <w:rPr>
+          <w:rFonts w:ascii="Times New Roman" w:hAnsi="Times New Roman" w:cs="Times New Roman"/>
+        </w:rPr>
       </w:pPr>
       <w:proofErr w:type="spellStart"/>
       <w:r>
@@ -65425,6 +65408,39 @@
           <w:rFonts w:ascii="Times New Roman" w:hAnsi="Times New Roman" w:cs="Times New Roman"/>
         </w:rPr>
         <w:t>։</w:t>
+      </w:r>
+    </w:p>
+    <w:p>
+      <w:pPr>
+        <w:pStyle w:val="Heading1"/>
+        <w:numPr>
+          <w:ilvl w:val="0"/>
+          <w:numId w:val="23"/>
+        </w:numPr>
+        <w:rPr>
+          <w:lang w:val="hy-AM"/>
+        </w:rPr>
+      </w:pPr>
+      <w:r>
+        <w:rPr>
+          <w:rFonts w:ascii="Times New Roman" w:hAnsi="Times New Roman" w:cs="Times New Roman"/>
+          <w:lang w:val="hy-AM"/>
+        </w:rPr>
+        <w:lastRenderedPageBreak/>
+        <w:t>Խնդրի</w:t>
+      </w:r>
+      <w:r>
+        <w:rPr>
+          <w:lang w:val="hy-AM"/>
+        </w:rPr>
+        <w:t xml:space="preserve"> </w:t>
+      </w:r>
+      <w:r>
+        <w:rPr>
+          <w:rFonts w:ascii="Times New Roman" w:hAnsi="Times New Roman" w:cs="Times New Roman"/>
+          <w:lang w:val="hy-AM"/>
+        </w:rPr>
+        <w:t>դրվածքը</w:t>
       </w:r>
     </w:p>
     <w:sectPr>
@@ -65543,6 +65559,95 @@
 <file path=word/numbering.xml><?xml version="1.0" encoding="utf-8"?>
 <w:numbering xmlns:wpc="http://schemas.microsoft.com/office/word/2010/wordprocessingCanvas" xmlns:cx="http://schemas.microsoft.com/office/drawing/2014/chartex" xmlns:cx1="http://schemas.microsoft.com/office/drawing/2015/9/8/chartex" xmlns:cx2="http://schemas.microsoft.com/office/drawing/2015/10/21/chartex" xmlns:cx3="http://schemas.microsoft.com/office/drawing/2016/5/9/chartex" xmlns:cx4="http://schemas.microsoft.com/office/drawing/2016/5/10/chartex" xmlns:cx5="http://schemas.microsoft.com/office/drawing/2016/5/11/chartex" xmlns:cx6="http://schemas.microsoft.com/office/drawing/2016/5/12/chartex" xmlns:cx7="http://schemas.microsoft.com/office/drawing/2016/5/13/chartex" xmlns:cx8="http://schemas.microsoft.com/office/drawing/2016/5/14/chartex" xmlns:mc="http://schemas.openxmlformats.org/markup-compatibility/2006" xmlns:aink="http://schemas.microsoft.com/office/drawing/2016/ink" xmlns:am3d="http://schemas.microsoft.com/office/drawing/2017/model3d" xmlns:o="urn:schemas-microsoft-com:office:office" xmlns:r="http://schemas.openxmlformats.org/officeDocument/2006/relationships" xmlns:m="http://schemas.openxmlformats.org/officeDocument/2006/math" xmlns:v="urn:schemas-microsoft-com:vml" xmlns:wp14="http://schemas.microsoft.com/office/word/2010/wordprocessingDrawing" xmlns:wp="http://schemas.openxmlformats.org/drawingml/2006/wordprocessingDrawing" xmlns:w10="urn:schemas-microsoft-com:office:word" xmlns:w="http://schemas.openxmlformats.org/wordprocessingml/2006/main" xmlns:w14="http://schemas.microsoft.com/office/word/2010/wordml" xmlns:w15="http://schemas.microsoft.com/office/word/2012/wordml" xmlns:w16cid="http://schemas.microsoft.com/office/word/2016/wordml/cid" xmlns:w16se="http://schemas.microsoft.com/office/word/2015/wordml/symex" xmlns:wpg="http://schemas.microsoft.com/office/word/2010/wordprocessingGroup" xmlns:wpi="http://schemas.microsoft.com/office/word/2010/wordprocessingInk" xmlns:wne="http://schemas.microsoft.com/office/word/2006/wordml" xmlns:wps="http://schemas.microsoft.com/office/word/2010/wordprocessingShape" mc:Ignorable="w14 w15 w16se w16cid wp14">
   <w:abstractNum w:abstractNumId="0" w15:restartNumberingAfterBreak="0">
+    <w:nsid w:val="03446A4D"/>
+    <w:multiLevelType w:val="hybridMultilevel"/>
+    <w:tmpl w:val="9AFE98F4"/>
+    <w:lvl w:ilvl="0" w:tplc="EDC66CFE">
+      <w:start w:val="1"/>
+      <w:numFmt w:val="decimal"/>
+      <w:lvlText w:val="Գլուխ %1."/>
+      <w:lvlJc w:val="center"/>
+      <w:pPr>
+        <w:ind w:left="720" w:hanging="360"/>
+      </w:pPr>
+      <w:rPr>
+        <w:rFonts w:hint="default"/>
+      </w:rPr>
+    </w:lvl>
+    <w:lvl w:ilvl="1" w:tplc="04090019" w:tentative="1">
+      <w:start w:val="1"/>
+      <w:numFmt w:val="lowerLetter"/>
+      <w:lvlText w:val="%2."/>
+      <w:lvlJc w:val="left"/>
+      <w:pPr>
+        <w:ind w:left="1440" w:hanging="360"/>
+      </w:pPr>
+    </w:lvl>
+    <w:lvl w:ilvl="2" w:tplc="0409001B" w:tentative="1">
+      <w:start w:val="1"/>
+      <w:numFmt w:val="lowerRoman"/>
+      <w:lvlText w:val="%3."/>
+      <w:lvlJc w:val="right"/>
+      <w:pPr>
+        <w:ind w:left="2160" w:hanging="180"/>
+      </w:pPr>
+    </w:lvl>
+    <w:lvl w:ilvl="3" w:tplc="0409000F" w:tentative="1">
+      <w:start w:val="1"/>
+      <w:numFmt w:val="decimal"/>
+      <w:lvlText w:val="%4."/>
+      <w:lvlJc w:val="left"/>
+      <w:pPr>
+        <w:ind w:left="2880" w:hanging="360"/>
+      </w:pPr>
+    </w:lvl>
+    <w:lvl w:ilvl="4" w:tplc="04090019" w:tentative="1">
+      <w:start w:val="1"/>
+      <w:numFmt w:val="lowerLetter"/>
+      <w:lvlText w:val="%5."/>
+      <w:lvlJc w:val="left"/>
+      <w:pPr>
+        <w:ind w:left="3600" w:hanging="360"/>
+      </w:pPr>
+    </w:lvl>
+    <w:lvl w:ilvl="5" w:tplc="0409001B" w:tentative="1">
+      <w:start w:val="1"/>
+      <w:numFmt w:val="lowerRoman"/>
+      <w:lvlText w:val="%6."/>
+      <w:lvlJc w:val="right"/>
+      <w:pPr>
+        <w:ind w:left="4320" w:hanging="180"/>
+      </w:pPr>
+    </w:lvl>
+    <w:lvl w:ilvl="6" w:tplc="0409000F" w:tentative="1">
+      <w:start w:val="1"/>
+      <w:numFmt w:val="decimal"/>
+      <w:lvlText w:val="%7."/>
+      <w:lvlJc w:val="left"/>
+      <w:pPr>
+        <w:ind w:left="5040" w:hanging="360"/>
+      </w:pPr>
+    </w:lvl>
+    <w:lvl w:ilvl="7" w:tplc="04090019" w:tentative="1">
+      <w:start w:val="1"/>
+      <w:numFmt w:val="lowerLetter"/>
+      <w:lvlText w:val="%8."/>
+      <w:lvlJc w:val="left"/>
+      <w:pPr>
+        <w:ind w:left="5760" w:hanging="360"/>
+      </w:pPr>
+    </w:lvl>
+    <w:lvl w:ilvl="8" w:tplc="0409001B" w:tentative="1">
+      <w:start w:val="1"/>
+      <w:numFmt w:val="lowerRoman"/>
+      <w:lvlText w:val="%9."/>
+      <w:lvlJc w:val="right"/>
+      <w:pPr>
+        <w:ind w:left="6480" w:hanging="180"/>
+      </w:pPr>
+    </w:lvl>
+  </w:abstractNum>
+  <w:abstractNum w:abstractNumId="1" w15:restartNumberingAfterBreak="0">
     <w:nsid w:val="04E86AE3"/>
     <w:multiLevelType w:val="hybridMultilevel"/>
     <w:tmpl w:val="57745EA0"/>
@@ -65631,7 +65736,96 @@
       </w:pPr>
     </w:lvl>
   </w:abstractNum>
-  <w:abstractNum w:abstractNumId="1" w15:restartNumberingAfterBreak="0">
+  <w:abstractNum w:abstractNumId="2" w15:restartNumberingAfterBreak="0">
+    <w:nsid w:val="05431401"/>
+    <w:multiLevelType w:val="hybridMultilevel"/>
+    <w:tmpl w:val="C4709184"/>
+    <w:lvl w:ilvl="0" w:tplc="EDC66CFE">
+      <w:start w:val="1"/>
+      <w:numFmt w:val="decimal"/>
+      <w:lvlText w:val="Գլուխ %1."/>
+      <w:lvlJc w:val="center"/>
+      <w:pPr>
+        <w:ind w:left="720" w:hanging="360"/>
+      </w:pPr>
+      <w:rPr>
+        <w:rFonts w:hint="default"/>
+      </w:rPr>
+    </w:lvl>
+    <w:lvl w:ilvl="1" w:tplc="04090019" w:tentative="1">
+      <w:start w:val="1"/>
+      <w:numFmt w:val="lowerLetter"/>
+      <w:lvlText w:val="%2."/>
+      <w:lvlJc w:val="left"/>
+      <w:pPr>
+        <w:ind w:left="1440" w:hanging="360"/>
+      </w:pPr>
+    </w:lvl>
+    <w:lvl w:ilvl="2" w:tplc="0409001B" w:tentative="1">
+      <w:start w:val="1"/>
+      <w:numFmt w:val="lowerRoman"/>
+      <w:lvlText w:val="%3."/>
+      <w:lvlJc w:val="right"/>
+      <w:pPr>
+        <w:ind w:left="2160" w:hanging="180"/>
+      </w:pPr>
+    </w:lvl>
+    <w:lvl w:ilvl="3" w:tplc="0409000F" w:tentative="1">
+      <w:start w:val="1"/>
+      <w:numFmt w:val="decimal"/>
+      <w:lvlText w:val="%4."/>
+      <w:lvlJc w:val="left"/>
+      <w:pPr>
+        <w:ind w:left="2880" w:hanging="360"/>
+      </w:pPr>
+    </w:lvl>
+    <w:lvl w:ilvl="4" w:tplc="04090019" w:tentative="1">
+      <w:start w:val="1"/>
+      <w:numFmt w:val="lowerLetter"/>
+      <w:lvlText w:val="%5."/>
+      <w:lvlJc w:val="left"/>
+      <w:pPr>
+        <w:ind w:left="3600" w:hanging="360"/>
+      </w:pPr>
+    </w:lvl>
+    <w:lvl w:ilvl="5" w:tplc="0409001B" w:tentative="1">
+      <w:start w:val="1"/>
+      <w:numFmt w:val="lowerRoman"/>
+      <w:lvlText w:val="%6."/>
+      <w:lvlJc w:val="right"/>
+      <w:pPr>
+        <w:ind w:left="4320" w:hanging="180"/>
+      </w:pPr>
+    </w:lvl>
+    <w:lvl w:ilvl="6" w:tplc="0409000F" w:tentative="1">
+      <w:start w:val="1"/>
+      <w:numFmt w:val="decimal"/>
+      <w:lvlText w:val="%7."/>
+      <w:lvlJc w:val="left"/>
+      <w:pPr>
+        <w:ind w:left="5040" w:hanging="360"/>
+      </w:pPr>
+    </w:lvl>
+    <w:lvl w:ilvl="7" w:tplc="04090019" w:tentative="1">
+      <w:start w:val="1"/>
+      <w:numFmt w:val="lowerLetter"/>
+      <w:lvlText w:val="%8."/>
+      <w:lvlJc w:val="left"/>
+      <w:pPr>
+        <w:ind w:left="5760" w:hanging="360"/>
+      </w:pPr>
+    </w:lvl>
+    <w:lvl w:ilvl="8" w:tplc="0409001B" w:tentative="1">
+      <w:start w:val="1"/>
+      <w:numFmt w:val="lowerRoman"/>
+      <w:lvlText w:val="%9."/>
+      <w:lvlJc w:val="right"/>
+      <w:pPr>
+        <w:ind w:left="6480" w:hanging="180"/>
+      </w:pPr>
+    </w:lvl>
+  </w:abstractNum>
+  <w:abstractNum w:abstractNumId="3" w15:restartNumberingAfterBreak="0">
     <w:nsid w:val="080736D4"/>
     <w:multiLevelType w:val="hybridMultilevel"/>
     <w:tmpl w:val="3918B16C"/>
@@ -65744,7 +65938,7 @@
       </w:rPr>
     </w:lvl>
   </w:abstractNum>
-  <w:abstractNum w:abstractNumId="2" w15:restartNumberingAfterBreak="0">
+  <w:abstractNum w:abstractNumId="4" w15:restartNumberingAfterBreak="0">
     <w:nsid w:val="1CCF5C04"/>
     <w:multiLevelType w:val="hybridMultilevel"/>
     <w:tmpl w:val="A3CE8740"/>
@@ -65857,7 +66051,96 @@
       </w:rPr>
     </w:lvl>
   </w:abstractNum>
-  <w:abstractNum w:abstractNumId="3" w15:restartNumberingAfterBreak="0">
+  <w:abstractNum w:abstractNumId="5" w15:restartNumberingAfterBreak="0">
+    <w:nsid w:val="1F1A626A"/>
+    <w:multiLevelType w:val="hybridMultilevel"/>
+    <w:tmpl w:val="9F4226E6"/>
+    <w:lvl w:ilvl="0" w:tplc="EDC66CFE">
+      <w:start w:val="1"/>
+      <w:numFmt w:val="decimal"/>
+      <w:lvlText w:val="Գլուխ %1."/>
+      <w:lvlJc w:val="center"/>
+      <w:pPr>
+        <w:ind w:left="720" w:hanging="360"/>
+      </w:pPr>
+      <w:rPr>
+        <w:rFonts w:hint="default"/>
+      </w:rPr>
+    </w:lvl>
+    <w:lvl w:ilvl="1" w:tplc="04090019" w:tentative="1">
+      <w:start w:val="1"/>
+      <w:numFmt w:val="lowerLetter"/>
+      <w:lvlText w:val="%2."/>
+      <w:lvlJc w:val="left"/>
+      <w:pPr>
+        <w:ind w:left="1440" w:hanging="360"/>
+      </w:pPr>
+    </w:lvl>
+    <w:lvl w:ilvl="2" w:tplc="0409001B" w:tentative="1">
+      <w:start w:val="1"/>
+      <w:numFmt w:val="lowerRoman"/>
+      <w:lvlText w:val="%3."/>
+      <w:lvlJc w:val="right"/>
+      <w:pPr>
+        <w:ind w:left="2160" w:hanging="180"/>
+      </w:pPr>
+    </w:lvl>
+    <w:lvl w:ilvl="3" w:tplc="0409000F" w:tentative="1">
+      <w:start w:val="1"/>
+      <w:numFmt w:val="decimal"/>
+      <w:lvlText w:val="%4."/>
+      <w:lvlJc w:val="left"/>
+      <w:pPr>
+        <w:ind w:left="2880" w:hanging="360"/>
+      </w:pPr>
+    </w:lvl>
+    <w:lvl w:ilvl="4" w:tplc="04090019" w:tentative="1">
+      <w:start w:val="1"/>
+      <w:numFmt w:val="lowerLetter"/>
+      <w:lvlText w:val="%5."/>
+      <w:lvlJc w:val="left"/>
+      <w:pPr>
+        <w:ind w:left="3600" w:hanging="360"/>
+      </w:pPr>
+    </w:lvl>
+    <w:lvl w:ilvl="5" w:tplc="0409001B" w:tentative="1">
+      <w:start w:val="1"/>
+      <w:numFmt w:val="lowerRoman"/>
+      <w:lvlText w:val="%6."/>
+      <w:lvlJc w:val="right"/>
+      <w:pPr>
+        <w:ind w:left="4320" w:hanging="180"/>
+      </w:pPr>
+    </w:lvl>
+    <w:lvl w:ilvl="6" w:tplc="0409000F" w:tentative="1">
+      <w:start w:val="1"/>
+      <w:numFmt w:val="decimal"/>
+      <w:lvlText w:val="%7."/>
+      <w:lvlJc w:val="left"/>
+      <w:pPr>
+        <w:ind w:left="5040" w:hanging="360"/>
+      </w:pPr>
+    </w:lvl>
+    <w:lvl w:ilvl="7" w:tplc="04090019" w:tentative="1">
+      <w:start w:val="1"/>
+      <w:numFmt w:val="lowerLetter"/>
+      <w:lvlText w:val="%8."/>
+      <w:lvlJc w:val="left"/>
+      <w:pPr>
+        <w:ind w:left="5760" w:hanging="360"/>
+      </w:pPr>
+    </w:lvl>
+    <w:lvl w:ilvl="8" w:tplc="0409001B" w:tentative="1">
+      <w:start w:val="1"/>
+      <w:numFmt w:val="lowerRoman"/>
+      <w:lvlText w:val="%9."/>
+      <w:lvlJc w:val="right"/>
+      <w:pPr>
+        <w:ind w:left="6480" w:hanging="180"/>
+      </w:pPr>
+    </w:lvl>
+  </w:abstractNum>
+  <w:abstractNum w:abstractNumId="6" w15:restartNumberingAfterBreak="0">
     <w:nsid w:val="1F972E08"/>
     <w:multiLevelType w:val="hybridMultilevel"/>
     <w:tmpl w:val="BDF88BB6"/>
@@ -65970,7 +66253,7 @@
       </w:rPr>
     </w:lvl>
   </w:abstractNum>
-  <w:abstractNum w:abstractNumId="4" w15:restartNumberingAfterBreak="0">
+  <w:abstractNum w:abstractNumId="7" w15:restartNumberingAfterBreak="0">
     <w:nsid w:val="27F35370"/>
     <w:multiLevelType w:val="hybridMultilevel"/>
     <w:tmpl w:val="82D48448"/>
@@ -66059,7 +66342,7 @@
       </w:pPr>
     </w:lvl>
   </w:abstractNum>
-  <w:abstractNum w:abstractNumId="5" w15:restartNumberingAfterBreak="0">
+  <w:abstractNum w:abstractNumId="8" w15:restartNumberingAfterBreak="0">
     <w:nsid w:val="28F62A88"/>
     <w:multiLevelType w:val="hybridMultilevel"/>
     <w:tmpl w:val="DC52BAC0"/>
@@ -66171,7 +66454,7 @@
       </w:rPr>
     </w:lvl>
   </w:abstractNum>
-  <w:abstractNum w:abstractNumId="6" w15:restartNumberingAfterBreak="0">
+  <w:abstractNum w:abstractNumId="9" w15:restartNumberingAfterBreak="0">
     <w:nsid w:val="2A6110E1"/>
     <w:multiLevelType w:val="multilevel"/>
     <w:tmpl w:val="255E0FDA"/>
@@ -66272,7 +66555,7 @@
       </w:pPr>
     </w:lvl>
   </w:abstractNum>
-  <w:abstractNum w:abstractNumId="7" w15:restartNumberingAfterBreak="0">
+  <w:abstractNum w:abstractNumId="10" w15:restartNumberingAfterBreak="0">
     <w:nsid w:val="2B7E4F29"/>
     <w:multiLevelType w:val="hybridMultilevel"/>
     <w:tmpl w:val="1C626696"/>
@@ -66385,7 +66668,7 @@
       </w:rPr>
     </w:lvl>
   </w:abstractNum>
-  <w:abstractNum w:abstractNumId="8" w15:restartNumberingAfterBreak="0">
+  <w:abstractNum w:abstractNumId="11" w15:restartNumberingAfterBreak="0">
     <w:nsid w:val="309B62AF"/>
     <w:multiLevelType w:val="hybridMultilevel"/>
     <w:tmpl w:val="A43646C4"/>
@@ -66497,7 +66780,7 @@
       </w:rPr>
     </w:lvl>
   </w:abstractNum>
-  <w:abstractNum w:abstractNumId="9" w15:restartNumberingAfterBreak="0">
+  <w:abstractNum w:abstractNumId="12" w15:restartNumberingAfterBreak="0">
     <w:nsid w:val="36B4634E"/>
     <w:multiLevelType w:val="hybridMultilevel"/>
     <w:tmpl w:val="F13AECD0"/>
@@ -66610,7 +66893,7 @@
       </w:rPr>
     </w:lvl>
   </w:abstractNum>
-  <w:abstractNum w:abstractNumId="10" w15:restartNumberingAfterBreak="0">
+  <w:abstractNum w:abstractNumId="13" w15:restartNumberingAfterBreak="0">
     <w:nsid w:val="3B1603C6"/>
     <w:multiLevelType w:val="hybridMultilevel"/>
     <w:tmpl w:val="57745EA0"/>
@@ -66699,7 +66982,7 @@
       </w:pPr>
     </w:lvl>
   </w:abstractNum>
-  <w:abstractNum w:abstractNumId="11" w15:restartNumberingAfterBreak="0">
+  <w:abstractNum w:abstractNumId="14" w15:restartNumberingAfterBreak="0">
     <w:nsid w:val="3B240BF6"/>
     <w:multiLevelType w:val="hybridMultilevel"/>
     <w:tmpl w:val="D5B2A802"/>
@@ -66785,7 +67068,93 @@
       </w:pPr>
     </w:lvl>
   </w:abstractNum>
-  <w:abstractNum w:abstractNumId="12" w15:restartNumberingAfterBreak="0">
+  <w:abstractNum w:abstractNumId="15" w15:restartNumberingAfterBreak="0">
+    <w:nsid w:val="47431DA0"/>
+    <w:multiLevelType w:val="hybridMultilevel"/>
+    <w:tmpl w:val="95BCE924"/>
+    <w:lvl w:ilvl="0" w:tplc="0409000F">
+      <w:start w:val="1"/>
+      <w:numFmt w:val="decimal"/>
+      <w:lvlText w:val="%1."/>
+      <w:lvlJc w:val="left"/>
+      <w:pPr>
+        <w:ind w:left="720" w:hanging="360"/>
+      </w:pPr>
+    </w:lvl>
+    <w:lvl w:ilvl="1" w:tplc="04090019" w:tentative="1">
+      <w:start w:val="1"/>
+      <w:numFmt w:val="lowerLetter"/>
+      <w:lvlText w:val="%2."/>
+      <w:lvlJc w:val="left"/>
+      <w:pPr>
+        <w:ind w:left="1440" w:hanging="360"/>
+      </w:pPr>
+    </w:lvl>
+    <w:lvl w:ilvl="2" w:tplc="0409001B" w:tentative="1">
+      <w:start w:val="1"/>
+      <w:numFmt w:val="lowerRoman"/>
+      <w:lvlText w:val="%3."/>
+      <w:lvlJc w:val="right"/>
+      <w:pPr>
+        <w:ind w:left="2160" w:hanging="180"/>
+      </w:pPr>
+    </w:lvl>
+    <w:lvl w:ilvl="3" w:tplc="0409000F" w:tentative="1">
+      <w:start w:val="1"/>
+      <w:numFmt w:val="decimal"/>
+      <w:lvlText w:val="%4."/>
+      <w:lvlJc w:val="left"/>
+      <w:pPr>
+        <w:ind w:left="2880" w:hanging="360"/>
+      </w:pPr>
+    </w:lvl>
+    <w:lvl w:ilvl="4" w:tplc="04090019" w:tentative="1">
+      <w:start w:val="1"/>
+      <w:numFmt w:val="lowerLetter"/>
+      <w:lvlText w:val="%5."/>
+      <w:lvlJc w:val="left"/>
+      <w:pPr>
+        <w:ind w:left="3600" w:hanging="360"/>
+      </w:pPr>
+    </w:lvl>
+    <w:lvl w:ilvl="5" w:tplc="0409001B" w:tentative="1">
+      <w:start w:val="1"/>
+      <w:numFmt w:val="lowerRoman"/>
+      <w:lvlText w:val="%6."/>
+      <w:lvlJc w:val="right"/>
+      <w:pPr>
+        <w:ind w:left="4320" w:hanging="180"/>
+      </w:pPr>
+    </w:lvl>
+    <w:lvl w:ilvl="6" w:tplc="0409000F" w:tentative="1">
+      <w:start w:val="1"/>
+      <w:numFmt w:val="decimal"/>
+      <w:lvlText w:val="%7."/>
+      <w:lvlJc w:val="left"/>
+      <w:pPr>
+        <w:ind w:left="5040" w:hanging="360"/>
+      </w:pPr>
+    </w:lvl>
+    <w:lvl w:ilvl="7" w:tplc="04090019" w:tentative="1">
+      <w:start w:val="1"/>
+      <w:numFmt w:val="lowerLetter"/>
+      <w:lvlText w:val="%8."/>
+      <w:lvlJc w:val="left"/>
+      <w:pPr>
+        <w:ind w:left="5760" w:hanging="360"/>
+      </w:pPr>
+    </w:lvl>
+    <w:lvl w:ilvl="8" w:tplc="0409001B" w:tentative="1">
+      <w:start w:val="1"/>
+      <w:numFmt w:val="lowerRoman"/>
+      <w:lvlText w:val="%9."/>
+      <w:lvlJc w:val="right"/>
+      <w:pPr>
+        <w:ind w:left="6480" w:hanging="180"/>
+      </w:pPr>
+    </w:lvl>
+  </w:abstractNum>
+  <w:abstractNum w:abstractNumId="16" w15:restartNumberingAfterBreak="0">
     <w:nsid w:val="57A04B30"/>
     <w:multiLevelType w:val="hybridMultilevel"/>
     <w:tmpl w:val="91B8A8BC"/>
@@ -66898,7 +67267,7 @@
       </w:rPr>
     </w:lvl>
   </w:abstractNum>
-  <w:abstractNum w:abstractNumId="13" w15:restartNumberingAfterBreak="0">
+  <w:abstractNum w:abstractNumId="17" w15:restartNumberingAfterBreak="0">
     <w:nsid w:val="5940226C"/>
     <w:multiLevelType w:val="hybridMultilevel"/>
     <w:tmpl w:val="92F4FF14"/>
@@ -67011,7 +67380,7 @@
       </w:rPr>
     </w:lvl>
   </w:abstractNum>
-  <w:abstractNum w:abstractNumId="14" w15:restartNumberingAfterBreak="0">
+  <w:abstractNum w:abstractNumId="18" w15:restartNumberingAfterBreak="0">
     <w:nsid w:val="59456DBB"/>
     <w:multiLevelType w:val="hybridMultilevel"/>
     <w:tmpl w:val="F82A26E8"/>
@@ -67124,7 +67493,96 @@
       </w:rPr>
     </w:lvl>
   </w:abstractNum>
-  <w:abstractNum w:abstractNumId="15" w15:restartNumberingAfterBreak="0">
+  <w:abstractNum w:abstractNumId="19" w15:restartNumberingAfterBreak="0">
+    <w:nsid w:val="5CF30DA0"/>
+    <w:multiLevelType w:val="hybridMultilevel"/>
+    <w:tmpl w:val="C4709184"/>
+    <w:lvl w:ilvl="0" w:tplc="EDC66CFE">
+      <w:start w:val="1"/>
+      <w:numFmt w:val="decimal"/>
+      <w:lvlText w:val="Գլուխ %1."/>
+      <w:lvlJc w:val="center"/>
+      <w:pPr>
+        <w:ind w:left="720" w:hanging="360"/>
+      </w:pPr>
+      <w:rPr>
+        <w:rFonts w:hint="default"/>
+      </w:rPr>
+    </w:lvl>
+    <w:lvl w:ilvl="1" w:tplc="04090019" w:tentative="1">
+      <w:start w:val="1"/>
+      <w:numFmt w:val="lowerLetter"/>
+      <w:lvlText w:val="%2."/>
+      <w:lvlJc w:val="left"/>
+      <w:pPr>
+        <w:ind w:left="1440" w:hanging="360"/>
+      </w:pPr>
+    </w:lvl>
+    <w:lvl w:ilvl="2" w:tplc="0409001B" w:tentative="1">
+      <w:start w:val="1"/>
+      <w:numFmt w:val="lowerRoman"/>
+      <w:lvlText w:val="%3."/>
+      <w:lvlJc w:val="right"/>
+      <w:pPr>
+        <w:ind w:left="2160" w:hanging="180"/>
+      </w:pPr>
+    </w:lvl>
+    <w:lvl w:ilvl="3" w:tplc="0409000F" w:tentative="1">
+      <w:start w:val="1"/>
+      <w:numFmt w:val="decimal"/>
+      <w:lvlText w:val="%4."/>
+      <w:lvlJc w:val="left"/>
+      <w:pPr>
+        <w:ind w:left="2880" w:hanging="360"/>
+      </w:pPr>
+    </w:lvl>
+    <w:lvl w:ilvl="4" w:tplc="04090019" w:tentative="1">
+      <w:start w:val="1"/>
+      <w:numFmt w:val="lowerLetter"/>
+      <w:lvlText w:val="%5."/>
+      <w:lvlJc w:val="left"/>
+      <w:pPr>
+        <w:ind w:left="3600" w:hanging="360"/>
+      </w:pPr>
+    </w:lvl>
+    <w:lvl w:ilvl="5" w:tplc="0409001B" w:tentative="1">
+      <w:start w:val="1"/>
+      <w:numFmt w:val="lowerRoman"/>
+      <w:lvlText w:val="%6."/>
+      <w:lvlJc w:val="right"/>
+      <w:pPr>
+        <w:ind w:left="4320" w:hanging="180"/>
+      </w:pPr>
+    </w:lvl>
+    <w:lvl w:ilvl="6" w:tplc="0409000F" w:tentative="1">
+      <w:start w:val="1"/>
+      <w:numFmt w:val="decimal"/>
+      <w:lvlText w:val="%7."/>
+      <w:lvlJc w:val="left"/>
+      <w:pPr>
+        <w:ind w:left="5040" w:hanging="360"/>
+      </w:pPr>
+    </w:lvl>
+    <w:lvl w:ilvl="7" w:tplc="04090019" w:tentative="1">
+      <w:start w:val="1"/>
+      <w:numFmt w:val="lowerLetter"/>
+      <w:lvlText w:val="%8."/>
+      <w:lvlJc w:val="left"/>
+      <w:pPr>
+        <w:ind w:left="5760" w:hanging="360"/>
+      </w:pPr>
+    </w:lvl>
+    <w:lvl w:ilvl="8" w:tplc="0409001B" w:tentative="1">
+      <w:start w:val="1"/>
+      <w:numFmt w:val="lowerRoman"/>
+      <w:lvlText w:val="%9."/>
+      <w:lvlJc w:val="right"/>
+      <w:pPr>
+        <w:ind w:left="6480" w:hanging="180"/>
+      </w:pPr>
+    </w:lvl>
+  </w:abstractNum>
+  <w:abstractNum w:abstractNumId="20" w15:restartNumberingAfterBreak="0">
     <w:nsid w:val="6A3139E4"/>
     <w:multiLevelType w:val="hybridMultilevel"/>
     <w:tmpl w:val="DCA09240"/>
@@ -67213,7 +67671,7 @@
       </w:pPr>
     </w:lvl>
   </w:abstractNum>
-  <w:abstractNum w:abstractNumId="16" w15:restartNumberingAfterBreak="0">
+  <w:abstractNum w:abstractNumId="21" w15:restartNumberingAfterBreak="0">
     <w:nsid w:val="6DD97DD9"/>
     <w:multiLevelType w:val="hybridMultilevel"/>
     <w:tmpl w:val="D5B2A802"/>
@@ -67300,46 +67758,46 @@
     </w:lvl>
   </w:abstractNum>
   <w:num w:numId="1">
+    <w:abstractNumId w:val="14"/>
+  </w:num>
+  <w:num w:numId="2">
     <w:abstractNumId w:val="11"/>
   </w:num>
-  <w:num w:numId="2">
+  <w:num w:numId="3">
     <w:abstractNumId w:val="8"/>
   </w:num>
-  <w:num w:numId="3">
-    <w:abstractNumId w:val="5"/>
-  </w:num>
   <w:num w:numId="4">
-    <w:abstractNumId w:val="2"/>
+    <w:abstractNumId w:val="4"/>
   </w:num>
   <w:num w:numId="5">
+    <w:abstractNumId w:val="12"/>
+  </w:num>
+  <w:num w:numId="6">
+    <w:abstractNumId w:val="18"/>
+  </w:num>
+  <w:num w:numId="7">
+    <w:abstractNumId w:val="6"/>
+  </w:num>
+  <w:num w:numId="8">
+    <w:abstractNumId w:val="20"/>
+  </w:num>
+  <w:num w:numId="9">
+    <w:abstractNumId w:val="7"/>
+  </w:num>
+  <w:num w:numId="10">
+    <w:abstractNumId w:val="1"/>
+  </w:num>
+  <w:num w:numId="11">
+    <w:abstractNumId w:val="13"/>
+  </w:num>
+  <w:num w:numId="12">
+    <w:abstractNumId w:val="21"/>
+  </w:num>
+  <w:num w:numId="13">
     <w:abstractNumId w:val="9"/>
   </w:num>
-  <w:num w:numId="6">
-    <w:abstractNumId w:val="14"/>
-  </w:num>
-  <w:num w:numId="7">
-    <w:abstractNumId w:val="3"/>
-  </w:num>
-  <w:num w:numId="8">
-    <w:abstractNumId w:val="15"/>
-  </w:num>
-  <w:num w:numId="9">
-    <w:abstractNumId w:val="4"/>
-  </w:num>
-  <w:num w:numId="10">
-    <w:abstractNumId w:val="0"/>
-  </w:num>
-  <w:num w:numId="11">
-    <w:abstractNumId w:val="10"/>
-  </w:num>
-  <w:num w:numId="12">
-    <w:abstractNumId w:val="16"/>
-  </w:num>
-  <w:num w:numId="13">
-    <w:abstractNumId w:val="6"/>
-  </w:num>
   <w:num w:numId="14">
-    <w:abstractNumId w:val="6"/>
+    <w:abstractNumId w:val="9"/>
     <w:lvlOverride w:ilvl="0">
       <w:startOverride w:val="1"/>
     </w:lvlOverride>
@@ -67369,16 +67827,31 @@
     </w:lvlOverride>
   </w:num>
   <w:num w:numId="15">
-    <w:abstractNumId w:val="7"/>
+    <w:abstractNumId w:val="10"/>
   </w:num>
   <w:num w:numId="16">
-    <w:abstractNumId w:val="12"/>
+    <w:abstractNumId w:val="16"/>
   </w:num>
   <w:num w:numId="17">
-    <w:abstractNumId w:val="13"/>
+    <w:abstractNumId w:val="17"/>
   </w:num>
   <w:num w:numId="18">
-    <w:abstractNumId w:val="1"/>
+    <w:abstractNumId w:val="3"/>
+  </w:num>
+  <w:num w:numId="19">
+    <w:abstractNumId w:val="15"/>
+  </w:num>
+  <w:num w:numId="20">
+    <w:abstractNumId w:val="19"/>
+  </w:num>
+  <w:num w:numId="21">
+    <w:abstractNumId w:val="2"/>
+  </w:num>
+  <w:num w:numId="22">
+    <w:abstractNumId w:val="0"/>
+  </w:num>
+  <w:num w:numId="23">
+    <w:abstractNumId w:val="5"/>
   </w:num>
 </w:numbering>
 </file>
@@ -68669,7 +69142,7 @@
 </file>
 
 <file path=customXml/itemProps1.xml><?xml version="1.0" encoding="utf-8"?>
-<ds:datastoreItem xmlns:ds="http://schemas.openxmlformats.org/officeDocument/2006/customXml" ds:itemID="{CC592A34-9FD2-43A7-9FE4-418D2D558890}">
+<ds:datastoreItem xmlns:ds="http://schemas.openxmlformats.org/officeDocument/2006/customXml" ds:itemID="{E9A1FFC3-C354-4F11-BD86-AA8CB7E4B024}">
   <ds:schemaRefs>
     <ds:schemaRef ds:uri="http://schemas.openxmlformats.org/officeDocument/2006/bibliography"/>
   </ds:schemaRefs>

</xml_diff>